<commit_message>
Checks if during random data selections, we miss asy stimulus
</commit_message>
<xml_diff>
--- a/Data/processed/coef_median_summary_table.docx
+++ b/Data/processed/coef_median_summary_table.docx
@@ -6,21 +6,64 @@
     <w:tbl>
       <w:tblPr>
         <w:tblW w:w="0" w:type="auto"/>
+        <w:jc w:val="center"/>
         <w:tblLayout w:type="fixed"/>
         <w:tblLook w:val="0420" w:firstRow="1" w:lastRow="0" w:firstColumn="0" w:lastColumn="0" w:noHBand="0" w:noVBand="1"/>
       </w:tblPr>
       <w:tblGrid>
-        <w:gridCol w:w="3295"/>
-        <w:gridCol w:w="3940"/>
+        <w:gridCol w:w="2397"/>
+        <w:gridCol w:w="2866"/>
       </w:tblGrid>
       <w:tr>
         <w:trPr>
-          <w:trHeight w:val="415"/>
+          <w:trHeight w:val="343"/>
           <w:tblHeader/>
+          <w:jc w:val="center"/>
         </w:trPr>
         <w:tc>
           <w:tcPr>
-            <w:tcW w:w="3295" w:type="dxa"/>
+            <w:tcW w:w="2397" w:type="dxa"/>
+            <w:tcBorders>
+              <w:top w:val="single" w:sz="8" w:space="0" w:color="000000"/>
+              <w:left w:val="none" w:sz="0" w:space="0" w:color="000000"/>
+              <w:bottom w:val="single" w:sz="8" w:space="0" w:color="000000"/>
+              <w:right w:val="none" w:sz="0" w:space="0" w:color="000000"/>
+            </w:tcBorders>
+            <w:shd w:val="clear" w:color="auto" w:fill="FFFFFF"/>
+            <w:tcMar>
+              <w:top w:w="0" w:type="dxa"/>
+              <w:left w:w="0" w:type="dxa"/>
+              <w:bottom w:w="0" w:type="dxa"/>
+              <w:right w:w="0" w:type="dxa"/>
+            </w:tcMar>
+            <w:vAlign w:val="center"/>
+          </w:tcPr>
+          <w:p>
+            <w:pPr>
+              <w:pBdr>
+                <w:top w:val="none" w:sz="0" w:space="0" w:color="000000"/>
+                <w:left w:val="none" w:sz="0" w:space="0" w:color="000000"/>
+                <w:bottom w:val="none" w:sz="0" w:space="0" w:color="000000"/>
+                <w:right w:val="none" w:sz="0" w:space="0" w:color="000000"/>
+              </w:pBdr>
+              <w:spacing w:before="40" w:after="40"/>
+              <w:ind w:left="100" w:right="100"/>
+            </w:pPr>
+            <w:r>
+              <w:rPr>
+                <w:rFonts w:ascii="Arial" w:eastAsia="Arial" w:hAnsi="Arial" w:cs="Arial"/>
+                <w:b/>
+                <w:color w:val="000000"/>
+                <w:sz w:val="22"/>
+                <w:szCs w:val="22"/>
+              </w:rPr>
+              <w:t>Characteristic</w:t>
+            </w:r>
+          </w:p>
+        </w:tc>
+        <w:tc>
+          <w:tcPr>
+            <w:tcW w:w="2866" w:type="dxa"/>
             <w:tcBorders>
               <w:top w:val="single" w:sz="8" w:space="0" w:color="000000"/>
               <w:left w:val="none" w:sz="0" w:space="0" w:color="000000"/>
@@ -56,49 +99,7 @@
                 <w:sz w:val="22"/>
                 <w:szCs w:val="22"/>
               </w:rPr>
-              <w:t>Characteristic</w:t>
-            </w:r>
-          </w:p>
-        </w:tc>
-        <w:tc>
-          <w:tcPr>
-            <w:tcW w:w="3939" w:type="dxa"/>
-            <w:tcBorders>
-              <w:top w:val="single" w:sz="8" w:space="0" w:color="000000"/>
-              <w:left w:val="none" w:sz="0" w:space="0" w:color="000000"/>
-              <w:bottom w:val="single" w:sz="8" w:space="0" w:color="000000"/>
-              <w:right w:val="none" w:sz="0" w:space="0" w:color="000000"/>
-            </w:tcBorders>
-            <w:shd w:val="clear" w:color="auto" w:fill="FFFFFF"/>
-            <w:tcMar>
-              <w:top w:w="0" w:type="dxa"/>
-              <w:left w:w="0" w:type="dxa"/>
-              <w:bottom w:w="0" w:type="dxa"/>
-              <w:right w:w="0" w:type="dxa"/>
-            </w:tcMar>
-            <w:vAlign w:val="center"/>
-          </w:tcPr>
-          <w:p>
-            <w:pPr>
-              <w:pBdr>
-                <w:top w:val="none" w:sz="0" w:space="0" w:color="000000"/>
-                <w:left w:val="none" w:sz="0" w:space="0" w:color="000000"/>
-                <w:bottom w:val="none" w:sz="0" w:space="0" w:color="000000"/>
-                <w:right w:val="none" w:sz="0" w:space="0" w:color="000000"/>
-              </w:pBdr>
-              <w:spacing w:before="40" w:after="40"/>
-              <w:ind w:left="100" w:right="100"/>
-              <w:jc w:val="center"/>
-            </w:pPr>
-            <w:r>
-              <w:rPr>
-                <w:rFonts w:ascii="Arial" w:eastAsia="Arial" w:hAnsi="Arial" w:cs="Arial"/>
-                <w:b/>
-                <w:color w:val="000000"/>
-                <w:sz w:val="22"/>
-                <w:szCs w:val="22"/>
-              </w:rPr>
-              <w:t>N = 9,999</w:t>
+              <w:t>N = 10,000</w:t>
             </w:r>
             <w:r>
               <w:rPr>
@@ -115,11 +116,12 @@
       </w:tr>
       <w:tr>
         <w:trPr>
-          <w:trHeight w:val="577"/>
+          <w:trHeight w:val="477"/>
+          <w:jc w:val="center"/>
         </w:trPr>
         <w:tc>
           <w:tcPr>
-            <w:tcW w:w="3295" w:type="dxa"/>
+            <w:tcW w:w="2397" w:type="dxa"/>
             <w:tcBorders>
               <w:top w:val="single" w:sz="8" w:space="0" w:color="000000"/>
               <w:left w:val="none" w:sz="0" w:space="0" w:color="000000"/>
@@ -162,7 +164,7 @@
         </w:tc>
         <w:tc>
           <w:tcPr>
-            <w:tcW w:w="3939" w:type="dxa"/>
+            <w:tcW w:w="2866" w:type="dxa"/>
             <w:tcBorders>
               <w:top w:val="single" w:sz="8" w:space="0" w:color="000000"/>
               <w:left w:val="none" w:sz="0" w:space="0" w:color="000000"/>
@@ -203,11 +205,12 @@
       </w:tr>
       <w:tr>
         <w:trPr>
-          <w:trHeight w:val="560"/>
+          <w:trHeight w:val="462"/>
+          <w:jc w:val="center"/>
         </w:trPr>
         <w:tc>
           <w:tcPr>
-            <w:tcW w:w="3295" w:type="dxa"/>
+            <w:tcW w:w="2397" w:type="dxa"/>
             <w:tcBorders>
               <w:top w:val="none" w:sz="0" w:space="0" w:color="000000"/>
               <w:left w:val="none" w:sz="0" w:space="0" w:color="000000"/>
@@ -248,7 +251,7 @@
         </w:tc>
         <w:tc>
           <w:tcPr>
-            <w:tcW w:w="3939" w:type="dxa"/>
+            <w:tcW w:w="2866" w:type="dxa"/>
             <w:tcBorders>
               <w:top w:val="none" w:sz="0" w:space="0" w:color="000000"/>
               <w:left w:val="none" w:sz="0" w:space="0" w:color="000000"/>
@@ -289,11 +292,12 @@
       </w:tr>
       <w:tr>
         <w:trPr>
-          <w:trHeight w:val="560"/>
+          <w:trHeight w:val="462"/>
+          <w:jc w:val="center"/>
         </w:trPr>
         <w:tc>
           <w:tcPr>
-            <w:tcW w:w="3295" w:type="dxa"/>
+            <w:tcW w:w="2397" w:type="dxa"/>
             <w:tcBorders>
               <w:top w:val="none" w:sz="0" w:space="0" w:color="000000"/>
               <w:left w:val="none" w:sz="0" w:space="0" w:color="000000"/>
@@ -336,7 +340,7 @@
         </w:tc>
         <w:tc>
           <w:tcPr>
-            <w:tcW w:w="3939" w:type="dxa"/>
+            <w:tcW w:w="2866" w:type="dxa"/>
             <w:tcBorders>
               <w:top w:val="none" w:sz="0" w:space="0" w:color="000000"/>
               <w:left w:val="none" w:sz="0" w:space="0" w:color="000000"/>
@@ -370,18 +374,19 @@
                 <w:sz w:val="22"/>
                 <w:szCs w:val="22"/>
               </w:rPr>
-              <w:t>0.49 (-0.03, 0.89)</w:t>
+              <w:t>0.49 (-0.09, 0.89)</w:t>
             </w:r>
           </w:p>
         </w:tc>
       </w:tr>
       <w:tr>
         <w:trPr>
-          <w:trHeight w:val="560"/>
+          <w:trHeight w:val="462"/>
+          <w:jc w:val="center"/>
         </w:trPr>
         <w:tc>
           <w:tcPr>
-            <w:tcW w:w="3295" w:type="dxa"/>
+            <w:tcW w:w="2397" w:type="dxa"/>
             <w:tcBorders>
               <w:top w:val="none" w:sz="0" w:space="0" w:color="000000"/>
               <w:left w:val="none" w:sz="0" w:space="0" w:color="000000"/>
@@ -422,7 +427,7 @@
         </w:tc>
         <w:tc>
           <w:tcPr>
-            <w:tcW w:w="3939" w:type="dxa"/>
+            <w:tcW w:w="2866" w:type="dxa"/>
             <w:tcBorders>
               <w:top w:val="none" w:sz="0" w:space="0" w:color="000000"/>
               <w:left w:val="none" w:sz="0" w:space="0" w:color="000000"/>
@@ -463,11 +468,12 @@
       </w:tr>
       <w:tr>
         <w:trPr>
-          <w:trHeight w:val="560"/>
+          <w:trHeight w:val="462"/>
+          <w:jc w:val="center"/>
         </w:trPr>
         <w:tc>
           <w:tcPr>
-            <w:tcW w:w="3295" w:type="dxa"/>
+            <w:tcW w:w="2397" w:type="dxa"/>
             <w:tcBorders>
               <w:top w:val="none" w:sz="0" w:space="0" w:color="000000"/>
               <w:left w:val="none" w:sz="0" w:space="0" w:color="000000"/>
@@ -508,7 +514,7 @@
         </w:tc>
         <w:tc>
           <w:tcPr>
-            <w:tcW w:w="3939" w:type="dxa"/>
+            <w:tcW w:w="2866" w:type="dxa"/>
             <w:tcBorders>
               <w:top w:val="none" w:sz="0" w:space="0" w:color="000000"/>
               <w:left w:val="none" w:sz="0" w:space="0" w:color="000000"/>
@@ -549,11 +555,12 @@
       </w:tr>
       <w:tr>
         <w:trPr>
-          <w:trHeight w:val="560"/>
+          <w:trHeight w:val="462"/>
+          <w:jc w:val="center"/>
         </w:trPr>
         <w:tc>
           <w:tcPr>
-            <w:tcW w:w="3295" w:type="dxa"/>
+            <w:tcW w:w="2397" w:type="dxa"/>
             <w:tcBorders>
               <w:top w:val="none" w:sz="0" w:space="0" w:color="000000"/>
               <w:left w:val="none" w:sz="0" w:space="0" w:color="000000"/>
@@ -594,7 +601,7 @@
         </w:tc>
         <w:tc>
           <w:tcPr>
-            <w:tcW w:w="3939" w:type="dxa"/>
+            <w:tcW w:w="2866" w:type="dxa"/>
             <w:tcBorders>
               <w:top w:val="none" w:sz="0" w:space="0" w:color="000000"/>
               <w:left w:val="none" w:sz="0" w:space="0" w:color="000000"/>
@@ -635,11 +642,12 @@
       </w:tr>
       <w:tr>
         <w:trPr>
-          <w:trHeight w:val="577"/>
+          <w:trHeight w:val="477"/>
+          <w:jc w:val="center"/>
         </w:trPr>
         <w:tc>
           <w:tcPr>
-            <w:tcW w:w="3295" w:type="dxa"/>
+            <w:tcW w:w="2397" w:type="dxa"/>
             <w:tcBorders>
               <w:top w:val="none" w:sz="0" w:space="0" w:color="000000"/>
               <w:left w:val="none" w:sz="0" w:space="0" w:color="000000"/>
@@ -680,7 +688,7 @@
         </w:tc>
         <w:tc>
           <w:tcPr>
-            <w:tcW w:w="3939" w:type="dxa"/>
+            <w:tcW w:w="2866" w:type="dxa"/>
             <w:tcBorders>
               <w:top w:val="none" w:sz="0" w:space="0" w:color="000000"/>
               <w:left w:val="none" w:sz="0" w:space="0" w:color="000000"/>
@@ -721,11 +729,12 @@
       </w:tr>
       <w:tr>
         <w:trPr>
-          <w:trHeight w:val="560"/>
+          <w:trHeight w:val="462"/>
+          <w:jc w:val="center"/>
         </w:trPr>
         <w:tc>
           <w:tcPr>
-            <w:tcW w:w="3295" w:type="dxa"/>
+            <w:tcW w:w="2397" w:type="dxa"/>
             <w:tcBorders>
               <w:top w:val="none" w:sz="0" w:space="0" w:color="000000"/>
               <w:left w:val="none" w:sz="0" w:space="0" w:color="000000"/>
@@ -766,7 +775,7 @@
         </w:tc>
         <w:tc>
           <w:tcPr>
-            <w:tcW w:w="3939" w:type="dxa"/>
+            <w:tcW w:w="2866" w:type="dxa"/>
             <w:tcBorders>
               <w:top w:val="none" w:sz="0" w:space="0" w:color="000000"/>
               <w:left w:val="none" w:sz="0" w:space="0" w:color="000000"/>
@@ -807,11 +816,12 @@
       </w:tr>
       <w:tr>
         <w:trPr>
-          <w:trHeight w:val="560"/>
+          <w:trHeight w:val="462"/>
+          <w:jc w:val="center"/>
         </w:trPr>
         <w:tc>
           <w:tcPr>
-            <w:tcW w:w="3295" w:type="dxa"/>
+            <w:tcW w:w="2397" w:type="dxa"/>
             <w:tcBorders>
               <w:top w:val="none" w:sz="0" w:space="0" w:color="000000"/>
               <w:left w:val="none" w:sz="0" w:space="0" w:color="000000"/>
@@ -852,7 +862,7 @@
         </w:tc>
         <w:tc>
           <w:tcPr>
-            <w:tcW w:w="3939" w:type="dxa"/>
+            <w:tcW w:w="2866" w:type="dxa"/>
             <w:tcBorders>
               <w:top w:val="none" w:sz="0" w:space="0" w:color="000000"/>
               <w:left w:val="none" w:sz="0" w:space="0" w:color="000000"/>
@@ -893,11 +903,12 @@
       </w:tr>
       <w:tr>
         <w:trPr>
-          <w:trHeight w:val="560"/>
+          <w:trHeight w:val="462"/>
+          <w:jc w:val="center"/>
         </w:trPr>
         <w:tc>
           <w:tcPr>
-            <w:tcW w:w="3295" w:type="dxa"/>
+            <w:tcW w:w="2397" w:type="dxa"/>
             <w:tcBorders>
               <w:top w:val="none" w:sz="0" w:space="0" w:color="000000"/>
               <w:left w:val="none" w:sz="0" w:space="0" w:color="000000"/>
@@ -938,7 +949,7 @@
         </w:tc>
         <w:tc>
           <w:tcPr>
-            <w:tcW w:w="3939" w:type="dxa"/>
+            <w:tcW w:w="2866" w:type="dxa"/>
             <w:tcBorders>
               <w:top w:val="none" w:sz="0" w:space="0" w:color="000000"/>
               <w:left w:val="none" w:sz="0" w:space="0" w:color="000000"/>
@@ -979,11 +990,12 @@
       </w:tr>
       <w:tr>
         <w:trPr>
-          <w:trHeight w:val="885"/>
+          <w:trHeight w:val="731"/>
+          <w:jc w:val="center"/>
         </w:trPr>
         <w:tc>
           <w:tcPr>
-            <w:tcW w:w="7235" w:type="dxa"/>
+            <w:tcW w:w="5263" w:type="dxa"/>
             <w:gridSpan w:val="2"/>
             <w:tcBorders>
               <w:top w:val="single" w:sz="8" w:space="0" w:color="000000"/>
@@ -1308,13 +1320,13 @@
       </w:pPr>
     </w:lvl>
   </w:abstractNum>
-  <w:num w:numId="1" w16cid:durableId="181629661">
+  <w:num w:numId="1" w16cid:durableId="1905026944">
     <w:abstractNumId w:val="1"/>
   </w:num>
-  <w:num w:numId="2" w16cid:durableId="912348506">
+  <w:num w:numId="2" w16cid:durableId="1425610379">
     <w:abstractNumId w:val="2"/>
   </w:num>
-  <w:num w:numId="3" w16cid:durableId="1985498959">
+  <w:num w:numId="3" w16cid:durableId="1982037595">
     <w:abstractNumId w:val="0"/>
   </w:num>
 </w:numbering>

</xml_diff>

<commit_message>
Updated data set. Experimented with different visualizations
</commit_message>
<xml_diff>
--- a/Data/processed/coef_median_summary_table.docx
+++ b/Data/processed/coef_median_summary_table.docx
@@ -1,1064 +1,1362 @@
 
 <file path=word/document.xml><?xml version="1.0" encoding="utf-8"?>
-<w:document xmlns:wpc="http://schemas.microsoft.com/office/word/2010/wordprocessingCanvas" xmlns:cx="http://schemas.microsoft.com/office/drawing/2014/chartex" xmlns:cx1="http://schemas.microsoft.com/office/drawing/2015/9/8/chartex" xmlns:cx2="http://schemas.microsoft.com/office/drawing/2015/10/21/chartex" xmlns:cx3="http://schemas.microsoft.com/office/drawing/2016/5/9/chartex" xmlns:cx4="http://schemas.microsoft.com/office/drawing/2016/5/10/chartex" xmlns:cx5="http://schemas.microsoft.com/office/drawing/2016/5/11/chartex" xmlns:cx6="http://schemas.microsoft.com/office/drawing/2016/5/12/chartex" xmlns:cx7="http://schemas.microsoft.com/office/drawing/2016/5/13/chartex" xmlns:cx8="http://schemas.microsoft.com/office/drawing/2016/5/14/chartex" xmlns:mc="http://schemas.openxmlformats.org/markup-compatibility/2006" xmlns:aink="http://schemas.microsoft.com/office/drawing/2016/ink" xmlns:am3d="http://schemas.microsoft.com/office/drawing/2017/model3d" xmlns:o="urn:schemas-microsoft-com:office:office" xmlns:oel="http://schemas.microsoft.com/office/2019/extlst" xmlns:r="http://schemas.openxmlformats.org/officeDocument/2006/relationships" xmlns:m="http://schemas.openxmlformats.org/officeDocument/2006/math" xmlns:v="urn:schemas-microsoft-com:vml" xmlns:wp14="http://schemas.microsoft.com/office/word/2010/wordprocessingDrawing" xmlns:wp="http://schemas.openxmlformats.org/drawingml/2006/wordprocessingDrawing" xmlns:w10="urn:schemas-microsoft-com:office:word" xmlns:w="http://schemas.openxmlformats.org/wordprocessingml/2006/main" xmlns:w14="http://schemas.microsoft.com/office/word/2010/wordml" xmlns:w15="http://schemas.microsoft.com/office/word/2012/wordml" xmlns:w16cex="http://schemas.microsoft.com/office/word/2018/wordml/cex" xmlns:w16cid="http://schemas.microsoft.com/office/word/2016/wordml/cid" xmlns:w16="http://schemas.microsoft.com/office/word/2018/wordml" xmlns:w16sdtdh="http://schemas.microsoft.com/office/word/2020/wordml/sdtdatahash" xmlns:w16se="http://schemas.microsoft.com/office/word/2015/wordml/symex" xmlns:wpg="http://schemas.microsoft.com/office/word/2010/wordprocessingGroup" xmlns:wpi="http://schemas.microsoft.com/office/word/2010/wordprocessingInk" xmlns:wne="http://schemas.microsoft.com/office/word/2006/wordml" xmlns:wps="http://schemas.microsoft.com/office/word/2010/wordprocessingShape" mc:Ignorable="w14 w15 w16se w16cid w16 w16cex w16sdtdh wp14">
+<w:document xmlns:wpc="http://schemas.microsoft.com/office/word/2010/wordprocessingCanvas" xmlns:cx="http://schemas.microsoft.com/office/drawing/2014/chartex" xmlns:cx1="http://schemas.microsoft.com/office/drawing/2015/9/8/chartex" xmlns:cx2="http://schemas.microsoft.com/office/drawing/2015/10/21/chartex" xmlns:cx3="http://schemas.microsoft.com/office/drawing/2016/5/9/chartex" xmlns:cx4="http://schemas.microsoft.com/office/drawing/2016/5/10/chartex" xmlns:cx5="http://schemas.microsoft.com/office/drawing/2016/5/11/chartex" xmlns:cx6="http://schemas.microsoft.com/office/drawing/2016/5/12/chartex" xmlns:cx7="http://schemas.microsoft.com/office/drawing/2016/5/13/chartex" xmlns:cx8="http://schemas.microsoft.com/office/drawing/2016/5/14/chartex" xmlns:mc="http://schemas.openxmlformats.org/markup-compatibility/2006" xmlns:aink="http://schemas.microsoft.com/office/drawing/2016/ink" xmlns:am3d="http://schemas.microsoft.com/office/drawing/2017/model3d" xmlns:o="urn:schemas-microsoft-com:office:office" xmlns:r="http://schemas.openxmlformats.org/officeDocument/2006/relationships" xmlns:m="http://schemas.openxmlformats.org/officeDocument/2006/math" xmlns:v="urn:schemas-microsoft-com:vml" xmlns:wp14="http://schemas.microsoft.com/office/word/2010/wordprocessingDrawing" xmlns:wp="http://schemas.openxmlformats.org/drawingml/2006/wordprocessingDrawing" xmlns:w10="urn:schemas-microsoft-com:office:word" xmlns:w="http://schemas.openxmlformats.org/wordprocessingml/2006/main" xmlns:w14="http://schemas.microsoft.com/office/word/2010/wordml" xmlns:w15="http://schemas.microsoft.com/office/word/2012/wordml" xmlns:w16cex="http://schemas.microsoft.com/office/word/2018/wordml/cex" xmlns:w16cid="http://schemas.microsoft.com/office/word/2016/wordml/cid" xmlns:w16="http://schemas.microsoft.com/office/word/2018/wordml" xmlns:w16se="http://schemas.microsoft.com/office/word/2015/wordml/symex" xmlns:wpg="http://schemas.microsoft.com/office/word/2010/wordprocessingGroup" xmlns:wpi="http://schemas.microsoft.com/office/word/2010/wordprocessingInk" xmlns:wne="http://schemas.microsoft.com/office/word/2006/wordml" xmlns:wps="http://schemas.microsoft.com/office/word/2010/wordprocessingShape" mc:Ignorable="w14 w15 w16se w16cid w16 w16cex wp14">
   <w:body>
-    <w:p/>
-    <w:tbl>
+    <w:p>
+      <w:pPr>
+        <w:pStyle w:val="Normal"/>
+      </w:pPr>
+      <w:r>
+        <w:t xml:space="preserve"/>
+      </w:r>
+    </w:p>
+    <w:tbl xmlns:a="http://schemas.openxmlformats.org/drawingml/2006/main" xmlns:pic="http://schemas.openxmlformats.org/drawingml/2006/picture">
       <w:tblPr>
-        <w:tblW w:w="0" w:type="auto"/>
+        <w:tblLayout w:type="fixed"/>
         <w:jc w:val="center"/>
-        <w:tblLayout w:type="fixed"/>
-        <w:tblLook w:val="0420" w:firstRow="1" w:lastRow="0" w:firstColumn="0" w:lastColumn="0" w:noHBand="0" w:noVBand="1"/>
+        <w:tblLook w:firstRow="1" w:lastRow="0" w:firstColumn="0" w:lastColumn="0" w:noHBand="0" w:noVBand="1"/>
       </w:tblPr>
       <w:tblGrid>
-        <w:gridCol w:w="2397"/>
-        <w:gridCol w:w="2866"/>
+        <w:gridCol w:w="1878"/>
+        <w:gridCol w:w="2245"/>
       </w:tblGrid>
       <w:tr>
         <w:trPr>
-          <w:trHeight w:val="343"/>
+          <w:trHeight w:val="604" w:hRule="auto"/>
           <w:tblHeader/>
-          <w:jc w:val="center"/>
         </w:trPr>
+        header 1
         <w:tc>
           <w:tcPr>
-            <w:tcW w:w="2397" w:type="dxa"/>
             <w:tcBorders>
+              <w:bottom w:val="single" w:sz="8" w:space="0" w:color="000000"/>
               <w:top w:val="single" w:sz="8" w:space="0" w:color="000000"/>
               <w:left w:val="none" w:sz="0" w:space="0" w:color="000000"/>
-              <w:bottom w:val="single" w:sz="8" w:space="0" w:color="000000"/>
               <w:right w:val="none" w:sz="0" w:space="0" w:color="000000"/>
             </w:tcBorders>
             <w:shd w:val="clear" w:color="auto" w:fill="FFFFFF"/>
             <w:tcMar>
               <w:top w:w="0" w:type="dxa"/>
+              <w:bottom w:w="0" w:type="dxa"/>
               <w:left w:w="0" w:type="dxa"/>
-              <w:bottom w:w="0" w:type="dxa"/>
               <w:right w:w="0" w:type="dxa"/>
             </w:tcMar>
             <w:vAlign w:val="center"/>
           </w:tcPr>
           <w:p>
             <w:pPr>
+              <w:pStyle w:val="Normal"/>
+              <w:jc w:val="left"/>
               <w:pBdr>
+                <w:bottom w:val="none" w:sz="0" w:space="0" w:color="000000"/>
                 <w:top w:val="none" w:sz="0" w:space="0" w:color="000000"/>
                 <w:left w:val="none" w:sz="0" w:space="0" w:color="000000"/>
-                <w:bottom w:val="none" w:sz="0" w:space="0" w:color="000000"/>
                 <w:right w:val="none" w:sz="0" w:space="0" w:color="000000"/>
               </w:pBdr>
-              <w:spacing w:before="40" w:after="40"/>
-              <w:ind w:left="100" w:right="100"/>
+              <w:spacing w:after="40" w:before="40" w:line="240"/>
+              <w:ind w:left="100" w:right="100" w:firstLine="0" w:firstLineChars="0"/>
             </w:pPr>
             <w:r>
               <w:rPr>
-                <w:rFonts w:ascii="Arial" w:eastAsia="Arial" w:hAnsi="Arial" w:cs="Arial"/>
-                <w:b/>
-                <w:color w:val="000000"/>
-                <w:sz w:val="22"/>
-                <w:szCs w:val="22"/>
-              </w:rPr>
-              <w:t>Characteristic</w:t>
+                <w:rFonts w:ascii="Arial" w:hAnsi="Arial" w:eastAsia="Arial" w:cs="Arial"/>
+                <w:i w:val="false"/>
+                <w:b w:val="true"/>
+                <w:u w:val="none"/>
+                <w:sz w:val="22"/>
+                <w:szCs w:val="22"/>
+                <w:color w:val="000000"/>
+              </w:rPr>
+              <w:t xml:space="preserve">Characteristic</w:t>
             </w:r>
           </w:p>
         </w:tc>
         <w:tc>
           <w:tcPr>
-            <w:tcW w:w="2866" w:type="dxa"/>
             <w:tcBorders>
+              <w:bottom w:val="single" w:sz="8" w:space="0" w:color="000000"/>
               <w:top w:val="single" w:sz="8" w:space="0" w:color="000000"/>
               <w:left w:val="none" w:sz="0" w:space="0" w:color="000000"/>
-              <w:bottom w:val="single" w:sz="8" w:space="0" w:color="000000"/>
               <w:right w:val="none" w:sz="0" w:space="0" w:color="000000"/>
             </w:tcBorders>
             <w:shd w:val="clear" w:color="auto" w:fill="FFFFFF"/>
             <w:tcMar>
               <w:top w:w="0" w:type="dxa"/>
+              <w:bottom w:w="0" w:type="dxa"/>
               <w:left w:w="0" w:type="dxa"/>
-              <w:bottom w:w="0" w:type="dxa"/>
               <w:right w:w="0" w:type="dxa"/>
             </w:tcMar>
             <w:vAlign w:val="center"/>
           </w:tcPr>
           <w:p>
             <w:pPr>
+              <w:pStyle w:val="Normal"/>
+              <w:jc w:val="center"/>
               <w:pBdr>
+                <w:bottom w:val="none" w:sz="0" w:space="0" w:color="000000"/>
                 <w:top w:val="none" w:sz="0" w:space="0" w:color="000000"/>
                 <w:left w:val="none" w:sz="0" w:space="0" w:color="000000"/>
-                <w:bottom w:val="none" w:sz="0" w:space="0" w:color="000000"/>
                 <w:right w:val="none" w:sz="0" w:space="0" w:color="000000"/>
               </w:pBdr>
-              <w:spacing w:before="40" w:after="40"/>
-              <w:ind w:left="100" w:right="100"/>
-              <w:jc w:val="center"/>
+              <w:spacing w:after="40" w:before="40" w:line="240"/>
+              <w:ind w:left="100" w:right="100" w:firstLine="0" w:firstLineChars="0"/>
             </w:pPr>
             <w:r>
               <w:rPr>
-                <w:rFonts w:ascii="Arial" w:eastAsia="Arial" w:hAnsi="Arial" w:cs="Arial"/>
-                <w:b/>
-                <w:color w:val="000000"/>
-                <w:sz w:val="22"/>
-                <w:szCs w:val="22"/>
-              </w:rPr>
-              <w:t>N = 10,000</w:t>
-            </w:r>
-            <w:r>
-              <w:rPr>
-                <w:rFonts w:ascii="Arial" w:eastAsia="Arial" w:hAnsi="Arial" w:cs="Arial"/>
-                <w:color w:val="000000"/>
-                <w:sz w:val="22"/>
-                <w:szCs w:val="22"/>
+                <w:rFonts w:ascii="Arial" w:hAnsi="Arial" w:eastAsia="Arial" w:cs="Arial"/>
+                <w:i w:val="false"/>
+                <w:b w:val="true"/>
+                <w:u w:val="none"/>
+                <w:sz w:val="22"/>
+                <w:szCs w:val="22"/>
+                <w:color w:val="000000"/>
+              </w:rPr>
+              <w:t xml:space="preserve">N = 10,000</w:t>
+            </w:r>
+            <w:r>
+              <w:rPr>
+                <w:rFonts w:ascii="Arial" w:hAnsi="Arial" w:eastAsia="Arial" w:cs="Arial"/>
+                <w:i w:val="false"/>
+                <w:b w:val="false"/>
+                <w:u w:val="none"/>
                 <w:vertAlign w:val="superscript"/>
-              </w:rPr>
-              <w:t>1</w:t>
+                <w:sz w:val="22"/>
+                <w:szCs w:val="22"/>
+                <w:color w:val="000000"/>
+              </w:rPr>
+              <w:t xml:space="preserve">1</w:t>
             </w:r>
           </w:p>
         </w:tc>
       </w:tr>
       <w:tr>
         <w:trPr>
-          <w:trHeight w:val="477"/>
-          <w:jc w:val="center"/>
+          <w:trHeight w:val="617" w:hRule="auto"/>
         </w:trPr>
+        body 1
         <w:tc>
           <w:tcPr>
-            <w:tcW w:w="2397" w:type="dxa"/>
             <w:tcBorders>
+              <w:bottom w:val="none" w:sz="0" w:space="0" w:color="000000"/>
               <w:top w:val="single" w:sz="8" w:space="0" w:color="000000"/>
               <w:left w:val="none" w:sz="0" w:space="0" w:color="000000"/>
-              <w:bottom w:val="none" w:sz="0" w:space="0" w:color="000000"/>
               <w:right w:val="none" w:sz="0" w:space="0" w:color="000000"/>
             </w:tcBorders>
             <w:shd w:val="clear" w:color="auto" w:fill="FFFFFF"/>
             <w:tcMar>
               <w:top w:w="0" w:type="dxa"/>
+              <w:bottom w:w="0" w:type="dxa"/>
               <w:left w:w="0" w:type="dxa"/>
-              <w:bottom w:w="0" w:type="dxa"/>
               <w:right w:w="0" w:type="dxa"/>
             </w:tcMar>
+            <w:vAlign w:val="top"/>
           </w:tcPr>
           <w:p>
             <w:pPr>
+              <w:pStyle w:val="Normal"/>
+              <w:jc w:val="left"/>
               <w:pBdr>
+                <w:bottom w:val="none" w:sz="0" w:space="0" w:color="000000"/>
                 <w:top w:val="none" w:sz="0" w:space="0" w:color="000000"/>
                 <w:left w:val="none" w:sz="0" w:space="0" w:color="000000"/>
-                <w:bottom w:val="none" w:sz="0" w:space="0" w:color="000000"/>
                 <w:right w:val="none" w:sz="0" w:space="0" w:color="000000"/>
               </w:pBdr>
-              <w:spacing w:before="100" w:after="100"/>
-              <w:ind w:left="100" w:right="100"/>
+              <w:spacing w:after="100" w:before="100" w:line="240"/>
+              <w:ind w:left="100" w:right="100" w:firstLine="0" w:firstLineChars="0"/>
             </w:pPr>
-            <w:proofErr w:type="spellStart"/>
-            <w:proofErr w:type="gramStart"/>
-            <w:r>
-              <w:rPr>
-                <w:rFonts w:ascii="Arial" w:eastAsia="Arial" w:hAnsi="Arial" w:cs="Arial"/>
-                <w:color w:val="000000"/>
-                <w:sz w:val="22"/>
-                <w:szCs w:val="22"/>
-              </w:rPr>
-              <w:t>MS.control</w:t>
-            </w:r>
-            <w:proofErr w:type="spellEnd"/>
-            <w:proofErr w:type="gramEnd"/>
+            <w:r>
+              <w:rPr>
+                <w:rFonts w:ascii="Arial" w:hAnsi="Arial" w:eastAsia="Arial" w:cs="Arial"/>
+                <w:i w:val="false"/>
+                <w:b w:val="false"/>
+                <w:u w:val="none"/>
+                <w:sz w:val="22"/>
+                <w:szCs w:val="22"/>
+                <w:color w:val="000000"/>
+              </w:rPr>
+              <w:t xml:space="preserve">MS.control</w:t>
+            </w:r>
           </w:p>
         </w:tc>
         <w:tc>
           <w:tcPr>
-            <w:tcW w:w="2866" w:type="dxa"/>
             <w:tcBorders>
+              <w:bottom w:val="none" w:sz="0" w:space="0" w:color="000000"/>
               <w:top w:val="single" w:sz="8" w:space="0" w:color="000000"/>
               <w:left w:val="none" w:sz="0" w:space="0" w:color="000000"/>
-              <w:bottom w:val="none" w:sz="0" w:space="0" w:color="000000"/>
               <w:right w:val="none" w:sz="0" w:space="0" w:color="000000"/>
             </w:tcBorders>
             <w:shd w:val="clear" w:color="auto" w:fill="FFFFFF"/>
             <w:tcMar>
               <w:top w:w="0" w:type="dxa"/>
+              <w:bottom w:w="0" w:type="dxa"/>
               <w:left w:w="0" w:type="dxa"/>
-              <w:bottom w:w="0" w:type="dxa"/>
               <w:right w:w="0" w:type="dxa"/>
             </w:tcMar>
+            <w:vAlign w:val="top"/>
           </w:tcPr>
           <w:p>
             <w:pPr>
+              <w:pStyle w:val="Normal"/>
+              <w:jc w:val="center"/>
               <w:pBdr>
+                <w:bottom w:val="none" w:sz="0" w:space="0" w:color="000000"/>
                 <w:top w:val="none" w:sz="0" w:space="0" w:color="000000"/>
                 <w:left w:val="none" w:sz="0" w:space="0" w:color="000000"/>
-                <w:bottom w:val="none" w:sz="0" w:space="0" w:color="000000"/>
                 <w:right w:val="none" w:sz="0" w:space="0" w:color="000000"/>
               </w:pBdr>
-              <w:spacing w:before="100" w:after="100"/>
-              <w:ind w:left="100" w:right="100"/>
-              <w:jc w:val="center"/>
+              <w:spacing w:after="100" w:before="100" w:line="240"/>
+              <w:ind w:left="100" w:right="100" w:firstLine="0" w:firstLineChars="0"/>
             </w:pPr>
             <w:r>
               <w:rPr>
-                <w:rFonts w:ascii="Arial" w:eastAsia="Arial" w:hAnsi="Arial" w:cs="Arial"/>
-                <w:color w:val="000000"/>
-                <w:sz w:val="22"/>
-                <w:szCs w:val="22"/>
-              </w:rPr>
-              <w:t>-0.89 (-1.00, -0.66)</w:t>
+                <w:rFonts w:ascii="Arial" w:hAnsi="Arial" w:eastAsia="Arial" w:cs="Arial"/>
+                <w:i w:val="false"/>
+                <w:b w:val="false"/>
+                <w:u w:val="none"/>
+                <w:sz w:val="22"/>
+                <w:szCs w:val="22"/>
+                <w:color w:val="000000"/>
+              </w:rPr>
+              <w:t xml:space="preserve">-0.89 (-1.00, -0.66)</w:t>
             </w:r>
           </w:p>
         </w:tc>
       </w:tr>
       <w:tr>
         <w:trPr>
-          <w:trHeight w:val="462"/>
-          <w:jc w:val="center"/>
+          <w:trHeight w:val="617" w:hRule="auto"/>
         </w:trPr>
+        body 2
         <w:tc>
           <w:tcPr>
-            <w:tcW w:w="2397" w:type="dxa"/>
             <w:tcBorders>
+              <w:bottom w:val="none" w:sz="0" w:space="0" w:color="000000"/>
               <w:top w:val="none" w:sz="0" w:space="0" w:color="000000"/>
               <w:left w:val="none" w:sz="0" w:space="0" w:color="000000"/>
-              <w:bottom w:val="none" w:sz="0" w:space="0" w:color="000000"/>
               <w:right w:val="none" w:sz="0" w:space="0" w:color="000000"/>
             </w:tcBorders>
             <w:shd w:val="clear" w:color="auto" w:fill="FFFFFF"/>
             <w:tcMar>
               <w:top w:w="0" w:type="dxa"/>
+              <w:bottom w:w="0" w:type="dxa"/>
               <w:left w:w="0" w:type="dxa"/>
-              <w:bottom w:w="0" w:type="dxa"/>
               <w:right w:w="0" w:type="dxa"/>
             </w:tcMar>
+            <w:vAlign w:val="top"/>
           </w:tcPr>
           <w:p>
             <w:pPr>
+              <w:pStyle w:val="Normal"/>
+              <w:jc w:val="left"/>
               <w:pBdr>
+                <w:bottom w:val="none" w:sz="0" w:space="0" w:color="000000"/>
                 <w:top w:val="none" w:sz="0" w:space="0" w:color="000000"/>
                 <w:left w:val="none" w:sz="0" w:space="0" w:color="000000"/>
-                <w:bottom w:val="none" w:sz="0" w:space="0" w:color="000000"/>
                 <w:right w:val="none" w:sz="0" w:space="0" w:color="000000"/>
               </w:pBdr>
-              <w:spacing w:before="100" w:after="100"/>
-              <w:ind w:left="100" w:right="100"/>
+              <w:spacing w:after="100" w:before="100" w:line="240"/>
+              <w:ind w:left="100" w:right="100" w:firstLine="0" w:firstLineChars="0"/>
             </w:pPr>
-            <w:proofErr w:type="spellStart"/>
-            <w:r>
-              <w:rPr>
-                <w:rFonts w:ascii="Arial" w:eastAsia="Arial" w:hAnsi="Arial" w:cs="Arial"/>
-                <w:color w:val="000000"/>
-                <w:sz w:val="22"/>
-                <w:szCs w:val="22"/>
-              </w:rPr>
-              <w:t>MS.asd</w:t>
-            </w:r>
-            <w:proofErr w:type="spellEnd"/>
+            <w:r>
+              <w:rPr>
+                <w:rFonts w:ascii="Arial" w:hAnsi="Arial" w:eastAsia="Arial" w:cs="Arial"/>
+                <w:i w:val="false"/>
+                <w:b w:val="false"/>
+                <w:u w:val="none"/>
+                <w:sz w:val="22"/>
+                <w:szCs w:val="22"/>
+                <w:color w:val="000000"/>
+              </w:rPr>
+              <w:t xml:space="preserve">MS.asd</w:t>
+            </w:r>
           </w:p>
         </w:tc>
         <w:tc>
           <w:tcPr>
-            <w:tcW w:w="2866" w:type="dxa"/>
             <w:tcBorders>
+              <w:bottom w:val="none" w:sz="0" w:space="0" w:color="000000"/>
               <w:top w:val="none" w:sz="0" w:space="0" w:color="000000"/>
               <w:left w:val="none" w:sz="0" w:space="0" w:color="000000"/>
-              <w:bottom w:val="none" w:sz="0" w:space="0" w:color="000000"/>
               <w:right w:val="none" w:sz="0" w:space="0" w:color="000000"/>
             </w:tcBorders>
             <w:shd w:val="clear" w:color="auto" w:fill="FFFFFF"/>
             <w:tcMar>
               <w:top w:w="0" w:type="dxa"/>
+              <w:bottom w:w="0" w:type="dxa"/>
               <w:left w:w="0" w:type="dxa"/>
-              <w:bottom w:w="0" w:type="dxa"/>
               <w:right w:w="0" w:type="dxa"/>
             </w:tcMar>
+            <w:vAlign w:val="top"/>
           </w:tcPr>
           <w:p>
             <w:pPr>
+              <w:pStyle w:val="Normal"/>
+              <w:jc w:val="center"/>
               <w:pBdr>
+                <w:bottom w:val="none" w:sz="0" w:space="0" w:color="000000"/>
                 <w:top w:val="none" w:sz="0" w:space="0" w:color="000000"/>
                 <w:left w:val="none" w:sz="0" w:space="0" w:color="000000"/>
-                <w:bottom w:val="none" w:sz="0" w:space="0" w:color="000000"/>
                 <w:right w:val="none" w:sz="0" w:space="0" w:color="000000"/>
               </w:pBdr>
-              <w:spacing w:before="100" w:after="100"/>
-              <w:ind w:left="100" w:right="100"/>
-              <w:jc w:val="center"/>
+              <w:spacing w:after="100" w:before="100" w:line="240"/>
+              <w:ind w:left="100" w:right="100" w:firstLine="0" w:firstLineChars="0"/>
             </w:pPr>
             <w:r>
               <w:rPr>
-                <w:rFonts w:ascii="Arial" w:eastAsia="Arial" w:hAnsi="Arial" w:cs="Arial"/>
-                <w:color w:val="000000"/>
-                <w:sz w:val="22"/>
-                <w:szCs w:val="22"/>
-              </w:rPr>
-              <w:t>-0.77 (-0.94, -0.09)</w:t>
+                <w:rFonts w:ascii="Arial" w:hAnsi="Arial" w:eastAsia="Arial" w:cs="Arial"/>
+                <w:i w:val="false"/>
+                <w:b w:val="false"/>
+                <w:u w:val="none"/>
+                <w:sz w:val="22"/>
+                <w:szCs w:val="22"/>
+                <w:color w:val="000000"/>
+              </w:rPr>
+              <w:t xml:space="preserve">-0.77 (-0.94, -0.09)</w:t>
             </w:r>
           </w:p>
         </w:tc>
       </w:tr>
       <w:tr>
         <w:trPr>
-          <w:trHeight w:val="462"/>
-          <w:jc w:val="center"/>
+          <w:trHeight w:val="617" w:hRule="auto"/>
         </w:trPr>
+        body 3
         <w:tc>
           <w:tcPr>
-            <w:tcW w:w="2397" w:type="dxa"/>
             <w:tcBorders>
+              <w:bottom w:val="none" w:sz="0" w:space="0" w:color="000000"/>
               <w:top w:val="none" w:sz="0" w:space="0" w:color="000000"/>
               <w:left w:val="none" w:sz="0" w:space="0" w:color="000000"/>
-              <w:bottom w:val="none" w:sz="0" w:space="0" w:color="000000"/>
               <w:right w:val="none" w:sz="0" w:space="0" w:color="000000"/>
             </w:tcBorders>
             <w:shd w:val="clear" w:color="auto" w:fill="FFFFFF"/>
             <w:tcMar>
               <w:top w:w="0" w:type="dxa"/>
+              <w:bottom w:w="0" w:type="dxa"/>
               <w:left w:w="0" w:type="dxa"/>
-              <w:bottom w:w="0" w:type="dxa"/>
               <w:right w:w="0" w:type="dxa"/>
             </w:tcMar>
+            <w:vAlign w:val="top"/>
           </w:tcPr>
           <w:p>
             <w:pPr>
+              <w:pStyle w:val="Normal"/>
+              <w:jc w:val="left"/>
               <w:pBdr>
+                <w:bottom w:val="none" w:sz="0" w:space="0" w:color="000000"/>
                 <w:top w:val="none" w:sz="0" w:space="0" w:color="000000"/>
                 <w:left w:val="none" w:sz="0" w:space="0" w:color="000000"/>
-                <w:bottom w:val="none" w:sz="0" w:space="0" w:color="000000"/>
                 <w:right w:val="none" w:sz="0" w:space="0" w:color="000000"/>
               </w:pBdr>
-              <w:spacing w:before="100" w:after="100"/>
-              <w:ind w:left="100" w:right="100"/>
+              <w:spacing w:after="100" w:before="100" w:line="240"/>
+              <w:ind w:left="100" w:right="100" w:firstLine="0" w:firstLineChars="0"/>
             </w:pPr>
-            <w:proofErr w:type="spellStart"/>
-            <w:proofErr w:type="gramStart"/>
-            <w:r>
-              <w:rPr>
-                <w:rFonts w:ascii="Arial" w:eastAsia="Arial" w:hAnsi="Arial" w:cs="Arial"/>
-                <w:color w:val="000000"/>
-                <w:sz w:val="22"/>
-                <w:szCs w:val="22"/>
-              </w:rPr>
-              <w:t>CT.control</w:t>
-            </w:r>
-            <w:proofErr w:type="spellEnd"/>
-            <w:proofErr w:type="gramEnd"/>
+            <w:r>
+              <w:rPr>
+                <w:rFonts w:ascii="Arial" w:hAnsi="Arial" w:eastAsia="Arial" w:cs="Arial"/>
+                <w:i w:val="false"/>
+                <w:b w:val="false"/>
+                <w:u w:val="none"/>
+                <w:sz w:val="22"/>
+                <w:szCs w:val="22"/>
+                <w:color w:val="000000"/>
+              </w:rPr>
+              <w:t xml:space="preserve">CT.control</w:t>
+            </w:r>
           </w:p>
         </w:tc>
         <w:tc>
           <w:tcPr>
-            <w:tcW w:w="2866" w:type="dxa"/>
             <w:tcBorders>
+              <w:bottom w:val="none" w:sz="0" w:space="0" w:color="000000"/>
               <w:top w:val="none" w:sz="0" w:space="0" w:color="000000"/>
               <w:left w:val="none" w:sz="0" w:space="0" w:color="000000"/>
-              <w:bottom w:val="none" w:sz="0" w:space="0" w:color="000000"/>
               <w:right w:val="none" w:sz="0" w:space="0" w:color="000000"/>
             </w:tcBorders>
             <w:shd w:val="clear" w:color="auto" w:fill="FFFFFF"/>
             <w:tcMar>
               <w:top w:w="0" w:type="dxa"/>
+              <w:bottom w:w="0" w:type="dxa"/>
               <w:left w:w="0" w:type="dxa"/>
-              <w:bottom w:w="0" w:type="dxa"/>
               <w:right w:w="0" w:type="dxa"/>
             </w:tcMar>
+            <w:vAlign w:val="top"/>
           </w:tcPr>
           <w:p>
             <w:pPr>
+              <w:pStyle w:val="Normal"/>
+              <w:jc w:val="center"/>
               <w:pBdr>
+                <w:bottom w:val="none" w:sz="0" w:space="0" w:color="000000"/>
                 <w:top w:val="none" w:sz="0" w:space="0" w:color="000000"/>
                 <w:left w:val="none" w:sz="0" w:space="0" w:color="000000"/>
-                <w:bottom w:val="none" w:sz="0" w:space="0" w:color="000000"/>
                 <w:right w:val="none" w:sz="0" w:space="0" w:color="000000"/>
               </w:pBdr>
-              <w:spacing w:before="100" w:after="100"/>
-              <w:ind w:left="100" w:right="100"/>
-              <w:jc w:val="center"/>
+              <w:spacing w:after="100" w:before="100" w:line="240"/>
+              <w:ind w:left="100" w:right="100" w:firstLine="0" w:firstLineChars="0"/>
             </w:pPr>
             <w:r>
               <w:rPr>
-                <w:rFonts w:ascii="Arial" w:eastAsia="Arial" w:hAnsi="Arial" w:cs="Arial"/>
-                <w:color w:val="000000"/>
-                <w:sz w:val="22"/>
-                <w:szCs w:val="22"/>
-              </w:rPr>
-              <w:t>0.49 (-0.09, 0.89)</w:t>
+                <w:rFonts w:ascii="Arial" w:hAnsi="Arial" w:eastAsia="Arial" w:cs="Arial"/>
+                <w:i w:val="false"/>
+                <w:b w:val="false"/>
+                <w:u w:val="none"/>
+                <w:sz w:val="22"/>
+                <w:szCs w:val="22"/>
+                <w:color w:val="000000"/>
+              </w:rPr>
+              <w:t xml:space="preserve">0.49 (-0.09, 0.89)</w:t>
             </w:r>
           </w:p>
         </w:tc>
       </w:tr>
       <w:tr>
         <w:trPr>
-          <w:trHeight w:val="462"/>
-          <w:jc w:val="center"/>
+          <w:trHeight w:val="617" w:hRule="auto"/>
         </w:trPr>
+        body 4
         <w:tc>
           <w:tcPr>
-            <w:tcW w:w="2397" w:type="dxa"/>
             <w:tcBorders>
+              <w:bottom w:val="none" w:sz="0" w:space="0" w:color="000000"/>
               <w:top w:val="none" w:sz="0" w:space="0" w:color="000000"/>
               <w:left w:val="none" w:sz="0" w:space="0" w:color="000000"/>
-              <w:bottom w:val="none" w:sz="0" w:space="0" w:color="000000"/>
               <w:right w:val="none" w:sz="0" w:space="0" w:color="000000"/>
             </w:tcBorders>
             <w:shd w:val="clear" w:color="auto" w:fill="FFFFFF"/>
             <w:tcMar>
               <w:top w:w="0" w:type="dxa"/>
+              <w:bottom w:w="0" w:type="dxa"/>
               <w:left w:w="0" w:type="dxa"/>
-              <w:bottom w:w="0" w:type="dxa"/>
               <w:right w:w="0" w:type="dxa"/>
             </w:tcMar>
+            <w:vAlign w:val="top"/>
           </w:tcPr>
           <w:p>
             <w:pPr>
+              <w:pStyle w:val="Normal"/>
+              <w:jc w:val="left"/>
               <w:pBdr>
+                <w:bottom w:val="none" w:sz="0" w:space="0" w:color="000000"/>
                 <w:top w:val="none" w:sz="0" w:space="0" w:color="000000"/>
                 <w:left w:val="none" w:sz="0" w:space="0" w:color="000000"/>
-                <w:bottom w:val="none" w:sz="0" w:space="0" w:color="000000"/>
                 <w:right w:val="none" w:sz="0" w:space="0" w:color="000000"/>
               </w:pBdr>
-              <w:spacing w:before="100" w:after="100"/>
-              <w:ind w:left="100" w:right="100"/>
+              <w:spacing w:after="100" w:before="100" w:line="240"/>
+              <w:ind w:left="100" w:right="100" w:firstLine="0" w:firstLineChars="0"/>
             </w:pPr>
-            <w:proofErr w:type="spellStart"/>
-            <w:r>
-              <w:rPr>
-                <w:rFonts w:ascii="Arial" w:eastAsia="Arial" w:hAnsi="Arial" w:cs="Arial"/>
-                <w:color w:val="000000"/>
-                <w:sz w:val="22"/>
-                <w:szCs w:val="22"/>
-              </w:rPr>
-              <w:t>CT.asd</w:t>
-            </w:r>
-            <w:proofErr w:type="spellEnd"/>
+            <w:r>
+              <w:rPr>
+                <w:rFonts w:ascii="Arial" w:hAnsi="Arial" w:eastAsia="Arial" w:cs="Arial"/>
+                <w:i w:val="false"/>
+                <w:b w:val="false"/>
+                <w:u w:val="none"/>
+                <w:sz w:val="22"/>
+                <w:szCs w:val="22"/>
+                <w:color w:val="000000"/>
+              </w:rPr>
+              <w:t xml:space="preserve">CT.asd</w:t>
+            </w:r>
           </w:p>
         </w:tc>
         <w:tc>
           <w:tcPr>
-            <w:tcW w:w="2866" w:type="dxa"/>
             <w:tcBorders>
+              <w:bottom w:val="none" w:sz="0" w:space="0" w:color="000000"/>
               <w:top w:val="none" w:sz="0" w:space="0" w:color="000000"/>
               <w:left w:val="none" w:sz="0" w:space="0" w:color="000000"/>
-              <w:bottom w:val="none" w:sz="0" w:space="0" w:color="000000"/>
               <w:right w:val="none" w:sz="0" w:space="0" w:color="000000"/>
             </w:tcBorders>
             <w:shd w:val="clear" w:color="auto" w:fill="FFFFFF"/>
             <w:tcMar>
               <w:top w:w="0" w:type="dxa"/>
+              <w:bottom w:w="0" w:type="dxa"/>
               <w:left w:w="0" w:type="dxa"/>
-              <w:bottom w:w="0" w:type="dxa"/>
               <w:right w:w="0" w:type="dxa"/>
             </w:tcMar>
+            <w:vAlign w:val="top"/>
           </w:tcPr>
           <w:p>
             <w:pPr>
+              <w:pStyle w:val="Normal"/>
+              <w:jc w:val="center"/>
               <w:pBdr>
+                <w:bottom w:val="none" w:sz="0" w:space="0" w:color="000000"/>
                 <w:top w:val="none" w:sz="0" w:space="0" w:color="000000"/>
                 <w:left w:val="none" w:sz="0" w:space="0" w:color="000000"/>
-                <w:bottom w:val="none" w:sz="0" w:space="0" w:color="000000"/>
                 <w:right w:val="none" w:sz="0" w:space="0" w:color="000000"/>
               </w:pBdr>
-              <w:spacing w:before="100" w:after="100"/>
-              <w:ind w:left="100" w:right="100"/>
-              <w:jc w:val="center"/>
+              <w:spacing w:after="100" w:before="100" w:line="240"/>
+              <w:ind w:left="100" w:right="100" w:firstLine="0" w:firstLineChars="0"/>
             </w:pPr>
             <w:r>
               <w:rPr>
-                <w:rFonts w:ascii="Arial" w:eastAsia="Arial" w:hAnsi="Arial" w:cs="Arial"/>
-                <w:color w:val="000000"/>
-                <w:sz w:val="22"/>
-                <w:szCs w:val="22"/>
-              </w:rPr>
-              <w:t>0.49 (-0.37, 0.94)</w:t>
+                <w:rFonts w:ascii="Arial" w:hAnsi="Arial" w:eastAsia="Arial" w:cs="Arial"/>
+                <w:i w:val="false"/>
+                <w:b w:val="false"/>
+                <w:u w:val="none"/>
+                <w:sz w:val="22"/>
+                <w:szCs w:val="22"/>
+                <w:color w:val="000000"/>
+              </w:rPr>
+              <w:t xml:space="preserve">0.49 (-0.37, 0.94)</w:t>
             </w:r>
           </w:p>
         </w:tc>
       </w:tr>
       <w:tr>
         <w:trPr>
-          <w:trHeight w:val="462"/>
-          <w:jc w:val="center"/>
+          <w:trHeight w:val="617" w:hRule="auto"/>
         </w:trPr>
+        body 5
         <w:tc>
           <w:tcPr>
-            <w:tcW w:w="2397" w:type="dxa"/>
             <w:tcBorders>
+              <w:bottom w:val="none" w:sz="0" w:space="0" w:color="000000"/>
               <w:top w:val="none" w:sz="0" w:space="0" w:color="000000"/>
               <w:left w:val="none" w:sz="0" w:space="0" w:color="000000"/>
-              <w:bottom w:val="none" w:sz="0" w:space="0" w:color="000000"/>
               <w:right w:val="none" w:sz="0" w:space="0" w:color="000000"/>
             </w:tcBorders>
             <w:shd w:val="clear" w:color="auto" w:fill="FFFFFF"/>
             <w:tcMar>
               <w:top w:w="0" w:type="dxa"/>
+              <w:bottom w:w="0" w:type="dxa"/>
               <w:left w:w="0" w:type="dxa"/>
-              <w:bottom w:w="0" w:type="dxa"/>
               <w:right w:w="0" w:type="dxa"/>
             </w:tcMar>
+            <w:vAlign w:val="top"/>
           </w:tcPr>
           <w:p>
             <w:pPr>
+              <w:pStyle w:val="Normal"/>
+              <w:jc w:val="left"/>
               <w:pBdr>
+                <w:bottom w:val="none" w:sz="0" w:space="0" w:color="000000"/>
                 <w:top w:val="none" w:sz="0" w:space="0" w:color="000000"/>
                 <w:left w:val="none" w:sz="0" w:space="0" w:color="000000"/>
-                <w:bottom w:val="none" w:sz="0" w:space="0" w:color="000000"/>
                 <w:right w:val="none" w:sz="0" w:space="0" w:color="000000"/>
               </w:pBdr>
-              <w:spacing w:before="100" w:after="100"/>
-              <w:ind w:left="100" w:right="100"/>
+              <w:spacing w:after="100" w:before="100" w:line="240"/>
+              <w:ind w:left="100" w:right="100" w:firstLine="0" w:firstLineChars="0"/>
             </w:pPr>
-            <w:proofErr w:type="spellStart"/>
-            <w:r>
-              <w:rPr>
-                <w:rFonts w:ascii="Arial" w:eastAsia="Arial" w:hAnsi="Arial" w:cs="Arial"/>
-                <w:color w:val="000000"/>
-                <w:sz w:val="22"/>
-                <w:szCs w:val="22"/>
-              </w:rPr>
-              <w:t>FAII.control</w:t>
-            </w:r>
-            <w:proofErr w:type="spellEnd"/>
+            <w:r>
+              <w:rPr>
+                <w:rFonts w:ascii="Arial" w:hAnsi="Arial" w:eastAsia="Arial" w:cs="Arial"/>
+                <w:i w:val="false"/>
+                <w:b w:val="false"/>
+                <w:u w:val="none"/>
+                <w:sz w:val="22"/>
+                <w:szCs w:val="22"/>
+                <w:color w:val="000000"/>
+              </w:rPr>
+              <w:t xml:space="preserve">FAII.control</w:t>
+            </w:r>
           </w:p>
         </w:tc>
         <w:tc>
           <w:tcPr>
-            <w:tcW w:w="2866" w:type="dxa"/>
             <w:tcBorders>
+              <w:bottom w:val="none" w:sz="0" w:space="0" w:color="000000"/>
               <w:top w:val="none" w:sz="0" w:space="0" w:color="000000"/>
               <w:left w:val="none" w:sz="0" w:space="0" w:color="000000"/>
-              <w:bottom w:val="none" w:sz="0" w:space="0" w:color="000000"/>
               <w:right w:val="none" w:sz="0" w:space="0" w:color="000000"/>
             </w:tcBorders>
             <w:shd w:val="clear" w:color="auto" w:fill="FFFFFF"/>
             <w:tcMar>
               <w:top w:w="0" w:type="dxa"/>
+              <w:bottom w:w="0" w:type="dxa"/>
               <w:left w:w="0" w:type="dxa"/>
-              <w:bottom w:w="0" w:type="dxa"/>
               <w:right w:w="0" w:type="dxa"/>
             </w:tcMar>
+            <w:vAlign w:val="top"/>
           </w:tcPr>
           <w:p>
             <w:pPr>
+              <w:pStyle w:val="Normal"/>
+              <w:jc w:val="center"/>
               <w:pBdr>
+                <w:bottom w:val="none" w:sz="0" w:space="0" w:color="000000"/>
                 <w:top w:val="none" w:sz="0" w:space="0" w:color="000000"/>
                 <w:left w:val="none" w:sz="0" w:space="0" w:color="000000"/>
-                <w:bottom w:val="none" w:sz="0" w:space="0" w:color="000000"/>
                 <w:right w:val="none" w:sz="0" w:space="0" w:color="000000"/>
               </w:pBdr>
-              <w:spacing w:before="100" w:after="100"/>
-              <w:ind w:left="100" w:right="100"/>
-              <w:jc w:val="center"/>
+              <w:spacing w:after="100" w:before="100" w:line="240"/>
+              <w:ind w:left="100" w:right="100" w:firstLine="0" w:firstLineChars="0"/>
             </w:pPr>
             <w:r>
               <w:rPr>
-                <w:rFonts w:ascii="Arial" w:eastAsia="Arial" w:hAnsi="Arial" w:cs="Arial"/>
-                <w:color w:val="000000"/>
-                <w:sz w:val="22"/>
-                <w:szCs w:val="22"/>
-              </w:rPr>
-              <w:t>-0.60 (-0.94, 0.09)</w:t>
+                <w:rFonts w:ascii="Arial" w:hAnsi="Arial" w:eastAsia="Arial" w:cs="Arial"/>
+                <w:i w:val="false"/>
+                <w:b w:val="false"/>
+                <w:u w:val="none"/>
+                <w:sz w:val="22"/>
+                <w:szCs w:val="22"/>
+                <w:color w:val="000000"/>
+              </w:rPr>
+              <w:t xml:space="preserve">-0.60 (-0.94, 0.09)</w:t>
             </w:r>
           </w:p>
         </w:tc>
       </w:tr>
       <w:tr>
         <w:trPr>
-          <w:trHeight w:val="462"/>
-          <w:jc w:val="center"/>
+          <w:trHeight w:val="617" w:hRule="auto"/>
         </w:trPr>
+        body 6
         <w:tc>
           <w:tcPr>
-            <w:tcW w:w="2397" w:type="dxa"/>
             <w:tcBorders>
+              <w:bottom w:val="none" w:sz="0" w:space="0" w:color="000000"/>
               <w:top w:val="none" w:sz="0" w:space="0" w:color="000000"/>
               <w:left w:val="none" w:sz="0" w:space="0" w:color="000000"/>
-              <w:bottom w:val="none" w:sz="0" w:space="0" w:color="000000"/>
               <w:right w:val="none" w:sz="0" w:space="0" w:color="000000"/>
             </w:tcBorders>
             <w:shd w:val="clear" w:color="auto" w:fill="FFFFFF"/>
             <w:tcMar>
               <w:top w:w="0" w:type="dxa"/>
+              <w:bottom w:w="0" w:type="dxa"/>
               <w:left w:w="0" w:type="dxa"/>
-              <w:bottom w:w="0" w:type="dxa"/>
               <w:right w:w="0" w:type="dxa"/>
             </w:tcMar>
+            <w:vAlign w:val="top"/>
           </w:tcPr>
           <w:p>
             <w:pPr>
+              <w:pStyle w:val="Normal"/>
+              <w:jc w:val="left"/>
               <w:pBdr>
+                <w:bottom w:val="none" w:sz="0" w:space="0" w:color="000000"/>
                 <w:top w:val="none" w:sz="0" w:space="0" w:color="000000"/>
                 <w:left w:val="none" w:sz="0" w:space="0" w:color="000000"/>
-                <w:bottom w:val="none" w:sz="0" w:space="0" w:color="000000"/>
                 <w:right w:val="none" w:sz="0" w:space="0" w:color="000000"/>
               </w:pBdr>
-              <w:spacing w:before="100" w:after="100"/>
-              <w:ind w:left="100" w:right="100"/>
+              <w:spacing w:after="100" w:before="100" w:line="240"/>
+              <w:ind w:left="100" w:right="100" w:firstLine="0" w:firstLineChars="0"/>
             </w:pPr>
-            <w:proofErr w:type="spellStart"/>
-            <w:r>
-              <w:rPr>
-                <w:rFonts w:ascii="Arial" w:eastAsia="Arial" w:hAnsi="Arial" w:cs="Arial"/>
-                <w:color w:val="000000"/>
-                <w:sz w:val="22"/>
-                <w:szCs w:val="22"/>
-              </w:rPr>
-              <w:t>FAII.asd</w:t>
-            </w:r>
-            <w:proofErr w:type="spellEnd"/>
+            <w:r>
+              <w:rPr>
+                <w:rFonts w:ascii="Arial" w:hAnsi="Arial" w:eastAsia="Arial" w:cs="Arial"/>
+                <w:i w:val="false"/>
+                <w:b w:val="false"/>
+                <w:u w:val="none"/>
+                <w:sz w:val="22"/>
+                <w:szCs w:val="22"/>
+                <w:color w:val="000000"/>
+              </w:rPr>
+              <w:t xml:space="preserve">FAII.asd</w:t>
+            </w:r>
           </w:p>
         </w:tc>
         <w:tc>
           <w:tcPr>
-            <w:tcW w:w="2866" w:type="dxa"/>
             <w:tcBorders>
+              <w:bottom w:val="none" w:sz="0" w:space="0" w:color="000000"/>
               <w:top w:val="none" w:sz="0" w:space="0" w:color="000000"/>
               <w:left w:val="none" w:sz="0" w:space="0" w:color="000000"/>
-              <w:bottom w:val="none" w:sz="0" w:space="0" w:color="000000"/>
               <w:right w:val="none" w:sz="0" w:space="0" w:color="000000"/>
             </w:tcBorders>
             <w:shd w:val="clear" w:color="auto" w:fill="FFFFFF"/>
             <w:tcMar>
               <w:top w:w="0" w:type="dxa"/>
+              <w:bottom w:w="0" w:type="dxa"/>
               <w:left w:w="0" w:type="dxa"/>
-              <w:bottom w:w="0" w:type="dxa"/>
               <w:right w:w="0" w:type="dxa"/>
             </w:tcMar>
+            <w:vAlign w:val="top"/>
           </w:tcPr>
           <w:p>
             <w:pPr>
+              <w:pStyle w:val="Normal"/>
+              <w:jc w:val="center"/>
               <w:pBdr>
+                <w:bottom w:val="none" w:sz="0" w:space="0" w:color="000000"/>
                 <w:top w:val="none" w:sz="0" w:space="0" w:color="000000"/>
                 <w:left w:val="none" w:sz="0" w:space="0" w:color="000000"/>
-                <w:bottom w:val="none" w:sz="0" w:space="0" w:color="000000"/>
                 <w:right w:val="none" w:sz="0" w:space="0" w:color="000000"/>
               </w:pBdr>
-              <w:spacing w:before="100" w:after="100"/>
-              <w:ind w:left="100" w:right="100"/>
-              <w:jc w:val="center"/>
+              <w:spacing w:after="100" w:before="100" w:line="240"/>
+              <w:ind w:left="100" w:right="100" w:firstLine="0" w:firstLineChars="0"/>
             </w:pPr>
             <w:r>
               <w:rPr>
-                <w:rFonts w:ascii="Arial" w:eastAsia="Arial" w:hAnsi="Arial" w:cs="Arial"/>
-                <w:color w:val="000000"/>
-                <w:sz w:val="22"/>
-                <w:szCs w:val="22"/>
-              </w:rPr>
-              <w:t>-0.60 (-0.94, 0.20)</w:t>
+                <w:rFonts w:ascii="Arial" w:hAnsi="Arial" w:eastAsia="Arial" w:cs="Arial"/>
+                <w:i w:val="false"/>
+                <w:b w:val="false"/>
+                <w:u w:val="none"/>
+                <w:sz w:val="22"/>
+                <w:szCs w:val="22"/>
+                <w:color w:val="000000"/>
+              </w:rPr>
+              <w:t xml:space="preserve">-0.60 (-0.94, 0.20)</w:t>
             </w:r>
           </w:p>
         </w:tc>
       </w:tr>
       <w:tr>
         <w:trPr>
-          <w:trHeight w:val="477"/>
-          <w:jc w:val="center"/>
+          <w:trHeight w:val="617" w:hRule="auto"/>
         </w:trPr>
+        body 7
         <w:tc>
           <w:tcPr>
-            <w:tcW w:w="2397" w:type="dxa"/>
             <w:tcBorders>
+              <w:bottom w:val="none" w:sz="0" w:space="0" w:color="000000"/>
               <w:top w:val="none" w:sz="0" w:space="0" w:color="000000"/>
               <w:left w:val="none" w:sz="0" w:space="0" w:color="000000"/>
-              <w:bottom w:val="none" w:sz="0" w:space="0" w:color="000000"/>
               <w:right w:val="none" w:sz="0" w:space="0" w:color="000000"/>
             </w:tcBorders>
             <w:shd w:val="clear" w:color="auto" w:fill="FFFFFF"/>
             <w:tcMar>
               <w:top w:w="0" w:type="dxa"/>
+              <w:bottom w:w="0" w:type="dxa"/>
               <w:left w:w="0" w:type="dxa"/>
-              <w:bottom w:w="0" w:type="dxa"/>
               <w:right w:w="0" w:type="dxa"/>
             </w:tcMar>
+            <w:vAlign w:val="top"/>
           </w:tcPr>
           <w:p>
             <w:pPr>
+              <w:pStyle w:val="Normal"/>
+              <w:jc w:val="left"/>
               <w:pBdr>
+                <w:bottom w:val="none" w:sz="0" w:space="0" w:color="000000"/>
                 <w:top w:val="none" w:sz="0" w:space="0" w:color="000000"/>
                 <w:left w:val="none" w:sz="0" w:space="0" w:color="000000"/>
-                <w:bottom w:val="none" w:sz="0" w:space="0" w:color="000000"/>
                 <w:right w:val="none" w:sz="0" w:space="0" w:color="000000"/>
               </w:pBdr>
-              <w:spacing w:before="100" w:after="100"/>
-              <w:ind w:left="100" w:right="100"/>
+              <w:spacing w:after="100" w:before="100" w:line="240"/>
+              <w:ind w:left="100" w:right="100" w:firstLine="0" w:firstLineChars="0"/>
             </w:pPr>
-            <w:proofErr w:type="spellStart"/>
-            <w:r>
-              <w:rPr>
-                <w:rFonts w:ascii="Arial" w:eastAsia="Arial" w:hAnsi="Arial" w:cs="Arial"/>
-                <w:color w:val="000000"/>
-                <w:sz w:val="22"/>
-                <w:szCs w:val="22"/>
-              </w:rPr>
-              <w:t>Field.control</w:t>
-            </w:r>
-            <w:proofErr w:type="spellEnd"/>
+            <w:r>
+              <w:rPr>
+                <w:rFonts w:ascii="Arial" w:hAnsi="Arial" w:eastAsia="Arial" w:cs="Arial"/>
+                <w:i w:val="false"/>
+                <w:b w:val="false"/>
+                <w:u w:val="none"/>
+                <w:sz w:val="22"/>
+                <w:szCs w:val="22"/>
+                <w:color w:val="000000"/>
+              </w:rPr>
+              <w:t xml:space="preserve">Field.control</w:t>
+            </w:r>
           </w:p>
         </w:tc>
         <w:tc>
           <w:tcPr>
-            <w:tcW w:w="2866" w:type="dxa"/>
             <w:tcBorders>
+              <w:bottom w:val="none" w:sz="0" w:space="0" w:color="000000"/>
               <w:top w:val="none" w:sz="0" w:space="0" w:color="000000"/>
               <w:left w:val="none" w:sz="0" w:space="0" w:color="000000"/>
-              <w:bottom w:val="none" w:sz="0" w:space="0" w:color="000000"/>
               <w:right w:val="none" w:sz="0" w:space="0" w:color="000000"/>
             </w:tcBorders>
             <w:shd w:val="clear" w:color="auto" w:fill="FFFFFF"/>
             <w:tcMar>
               <w:top w:w="0" w:type="dxa"/>
+              <w:bottom w:w="0" w:type="dxa"/>
               <w:left w:w="0" w:type="dxa"/>
-              <w:bottom w:w="0" w:type="dxa"/>
               <w:right w:w="0" w:type="dxa"/>
             </w:tcMar>
+            <w:vAlign w:val="top"/>
           </w:tcPr>
           <w:p>
             <w:pPr>
+              <w:pStyle w:val="Normal"/>
+              <w:jc w:val="center"/>
               <w:pBdr>
+                <w:bottom w:val="none" w:sz="0" w:space="0" w:color="000000"/>
                 <w:top w:val="none" w:sz="0" w:space="0" w:color="000000"/>
                 <w:left w:val="none" w:sz="0" w:space="0" w:color="000000"/>
-                <w:bottom w:val="none" w:sz="0" w:space="0" w:color="000000"/>
                 <w:right w:val="none" w:sz="0" w:space="0" w:color="000000"/>
               </w:pBdr>
-              <w:spacing w:before="100" w:after="100"/>
-              <w:ind w:left="100" w:right="100"/>
-              <w:jc w:val="center"/>
+              <w:spacing w:after="100" w:before="100" w:line="240"/>
+              <w:ind w:left="100" w:right="100" w:firstLine="0" w:firstLineChars="0"/>
             </w:pPr>
             <w:r>
               <w:rPr>
-                <w:rFonts w:ascii="Arial" w:eastAsia="Arial" w:hAnsi="Arial" w:cs="Arial"/>
-                <w:color w:val="000000"/>
-                <w:sz w:val="22"/>
-                <w:szCs w:val="22"/>
-              </w:rPr>
-              <w:t>-0.31 (-0.77, 0.26)</w:t>
+                <w:rFonts w:ascii="Arial" w:hAnsi="Arial" w:eastAsia="Arial" w:cs="Arial"/>
+                <w:i w:val="false"/>
+                <w:b w:val="false"/>
+                <w:u w:val="none"/>
+                <w:sz w:val="22"/>
+                <w:szCs w:val="22"/>
+                <w:color w:val="000000"/>
+              </w:rPr>
+              <w:t xml:space="preserve">-0.31 (-0.77, 0.26)</w:t>
             </w:r>
           </w:p>
         </w:tc>
       </w:tr>
       <w:tr>
         <w:trPr>
-          <w:trHeight w:val="462"/>
-          <w:jc w:val="center"/>
+          <w:trHeight w:val="617" w:hRule="auto"/>
         </w:trPr>
+        body 8
         <w:tc>
           <w:tcPr>
-            <w:tcW w:w="2397" w:type="dxa"/>
             <w:tcBorders>
+              <w:bottom w:val="none" w:sz="0" w:space="0" w:color="000000"/>
               <w:top w:val="none" w:sz="0" w:space="0" w:color="000000"/>
               <w:left w:val="none" w:sz="0" w:space="0" w:color="000000"/>
-              <w:bottom w:val="none" w:sz="0" w:space="0" w:color="000000"/>
               <w:right w:val="none" w:sz="0" w:space="0" w:color="000000"/>
             </w:tcBorders>
             <w:shd w:val="clear" w:color="auto" w:fill="FFFFFF"/>
             <w:tcMar>
               <w:top w:w="0" w:type="dxa"/>
+              <w:bottom w:w="0" w:type="dxa"/>
               <w:left w:w="0" w:type="dxa"/>
-              <w:bottom w:w="0" w:type="dxa"/>
               <w:right w:w="0" w:type="dxa"/>
             </w:tcMar>
+            <w:vAlign w:val="top"/>
           </w:tcPr>
           <w:p>
             <w:pPr>
+              <w:pStyle w:val="Normal"/>
+              <w:jc w:val="left"/>
               <w:pBdr>
+                <w:bottom w:val="none" w:sz="0" w:space="0" w:color="000000"/>
                 <w:top w:val="none" w:sz="0" w:space="0" w:color="000000"/>
                 <w:left w:val="none" w:sz="0" w:space="0" w:color="000000"/>
-                <w:bottom w:val="none" w:sz="0" w:space="0" w:color="000000"/>
                 <w:right w:val="none" w:sz="0" w:space="0" w:color="000000"/>
               </w:pBdr>
-              <w:spacing w:before="100" w:after="100"/>
-              <w:ind w:left="100" w:right="100"/>
+              <w:spacing w:after="100" w:before="100" w:line="240"/>
+              <w:ind w:left="100" w:right="100" w:firstLine="0" w:firstLineChars="0"/>
             </w:pPr>
-            <w:proofErr w:type="spellStart"/>
-            <w:r>
-              <w:rPr>
-                <w:rFonts w:ascii="Arial" w:eastAsia="Arial" w:hAnsi="Arial" w:cs="Arial"/>
-                <w:color w:val="000000"/>
-                <w:sz w:val="22"/>
-                <w:szCs w:val="22"/>
-              </w:rPr>
-              <w:t>Field.asd</w:t>
-            </w:r>
-            <w:proofErr w:type="spellEnd"/>
+            <w:r>
+              <w:rPr>
+                <w:rFonts w:ascii="Arial" w:hAnsi="Arial" w:eastAsia="Arial" w:cs="Arial"/>
+                <w:i w:val="false"/>
+                <w:b w:val="false"/>
+                <w:u w:val="none"/>
+                <w:sz w:val="22"/>
+                <w:szCs w:val="22"/>
+                <w:color w:val="000000"/>
+              </w:rPr>
+              <w:t xml:space="preserve">Field.asd</w:t>
+            </w:r>
           </w:p>
         </w:tc>
         <w:tc>
           <w:tcPr>
-            <w:tcW w:w="2866" w:type="dxa"/>
             <w:tcBorders>
+              <w:bottom w:val="none" w:sz="0" w:space="0" w:color="000000"/>
               <w:top w:val="none" w:sz="0" w:space="0" w:color="000000"/>
               <w:left w:val="none" w:sz="0" w:space="0" w:color="000000"/>
-              <w:bottom w:val="none" w:sz="0" w:space="0" w:color="000000"/>
               <w:right w:val="none" w:sz="0" w:space="0" w:color="000000"/>
             </w:tcBorders>
             <w:shd w:val="clear" w:color="auto" w:fill="FFFFFF"/>
             <w:tcMar>
               <w:top w:w="0" w:type="dxa"/>
+              <w:bottom w:w="0" w:type="dxa"/>
               <w:left w:w="0" w:type="dxa"/>
-              <w:bottom w:w="0" w:type="dxa"/>
               <w:right w:w="0" w:type="dxa"/>
             </w:tcMar>
+            <w:vAlign w:val="top"/>
           </w:tcPr>
           <w:p>
             <w:pPr>
+              <w:pStyle w:val="Normal"/>
+              <w:jc w:val="center"/>
               <w:pBdr>
+                <w:bottom w:val="none" w:sz="0" w:space="0" w:color="000000"/>
                 <w:top w:val="none" w:sz="0" w:space="0" w:color="000000"/>
                 <w:left w:val="none" w:sz="0" w:space="0" w:color="000000"/>
-                <w:bottom w:val="none" w:sz="0" w:space="0" w:color="000000"/>
                 <w:right w:val="none" w:sz="0" w:space="0" w:color="000000"/>
               </w:pBdr>
-              <w:spacing w:before="100" w:after="100"/>
-              <w:ind w:left="100" w:right="100"/>
-              <w:jc w:val="center"/>
+              <w:spacing w:after="100" w:before="100" w:line="240"/>
+              <w:ind w:left="100" w:right="100" w:firstLine="0" w:firstLineChars="0"/>
             </w:pPr>
             <w:r>
               <w:rPr>
-                <w:rFonts w:ascii="Arial" w:eastAsia="Arial" w:hAnsi="Arial" w:cs="Arial"/>
-                <w:color w:val="000000"/>
-                <w:sz w:val="22"/>
-                <w:szCs w:val="22"/>
-              </w:rPr>
-              <w:t>-0.31 (-0.89, 0.43)</w:t>
+                <w:rFonts w:ascii="Arial" w:hAnsi="Arial" w:eastAsia="Arial" w:cs="Arial"/>
+                <w:i w:val="false"/>
+                <w:b w:val="false"/>
+                <w:u w:val="none"/>
+                <w:sz w:val="22"/>
+                <w:szCs w:val="22"/>
+                <w:color w:val="000000"/>
+              </w:rPr>
+              <w:t xml:space="preserve">-0.31 (-0.89, 0.43)</w:t>
             </w:r>
           </w:p>
         </w:tc>
       </w:tr>
       <w:tr>
         <w:trPr>
-          <w:trHeight w:val="462"/>
-          <w:jc w:val="center"/>
+          <w:trHeight w:val="617" w:hRule="auto"/>
         </w:trPr>
+        body 9
         <w:tc>
           <w:tcPr>
-            <w:tcW w:w="2397" w:type="dxa"/>
             <w:tcBorders>
+              <w:bottom w:val="none" w:sz="0" w:space="0" w:color="000000"/>
               <w:top w:val="none" w:sz="0" w:space="0" w:color="000000"/>
               <w:left w:val="none" w:sz="0" w:space="0" w:color="000000"/>
-              <w:bottom w:val="none" w:sz="0" w:space="0" w:color="000000"/>
               <w:right w:val="none" w:sz="0" w:space="0" w:color="000000"/>
             </w:tcBorders>
             <w:shd w:val="clear" w:color="auto" w:fill="FFFFFF"/>
             <w:tcMar>
               <w:top w:w="0" w:type="dxa"/>
+              <w:bottom w:w="0" w:type="dxa"/>
               <w:left w:w="0" w:type="dxa"/>
-              <w:bottom w:w="0" w:type="dxa"/>
               <w:right w:w="0" w:type="dxa"/>
             </w:tcMar>
+            <w:vAlign w:val="top"/>
           </w:tcPr>
           <w:p>
             <w:pPr>
+              <w:pStyle w:val="Normal"/>
+              <w:jc w:val="left"/>
               <w:pBdr>
+                <w:bottom w:val="none" w:sz="0" w:space="0" w:color="000000"/>
                 <w:top w:val="none" w:sz="0" w:space="0" w:color="000000"/>
                 <w:left w:val="none" w:sz="0" w:space="0" w:color="000000"/>
-                <w:bottom w:val="none" w:sz="0" w:space="0" w:color="000000"/>
                 <w:right w:val="none" w:sz="0" w:space="0" w:color="000000"/>
               </w:pBdr>
-              <w:spacing w:before="100" w:after="100"/>
-              <w:ind w:left="100" w:right="100"/>
+              <w:spacing w:after="100" w:before="100" w:line="240"/>
+              <w:ind w:left="100" w:right="100" w:firstLine="0" w:firstLineChars="0"/>
             </w:pPr>
-            <w:proofErr w:type="spellStart"/>
-            <w:r>
-              <w:rPr>
-                <w:rFonts w:ascii="Arial" w:eastAsia="Arial" w:hAnsi="Arial" w:cs="Arial"/>
-                <w:color w:val="000000"/>
-                <w:sz w:val="22"/>
-                <w:szCs w:val="22"/>
-              </w:rPr>
-              <w:t>HFA.control</w:t>
-            </w:r>
-            <w:proofErr w:type="spellEnd"/>
+            <w:r>
+              <w:rPr>
+                <w:rFonts w:ascii="Arial" w:hAnsi="Arial" w:eastAsia="Arial" w:cs="Arial"/>
+                <w:i w:val="false"/>
+                <w:b w:val="false"/>
+                <w:u w:val="none"/>
+                <w:sz w:val="22"/>
+                <w:szCs w:val="22"/>
+                <w:color w:val="000000"/>
+              </w:rPr>
+              <w:t xml:space="preserve">HFA.control</w:t>
+            </w:r>
           </w:p>
         </w:tc>
         <w:tc>
           <w:tcPr>
-            <w:tcW w:w="2866" w:type="dxa"/>
             <w:tcBorders>
+              <w:bottom w:val="none" w:sz="0" w:space="0" w:color="000000"/>
               <w:top w:val="none" w:sz="0" w:space="0" w:color="000000"/>
               <w:left w:val="none" w:sz="0" w:space="0" w:color="000000"/>
-              <w:bottom w:val="none" w:sz="0" w:space="0" w:color="000000"/>
               <w:right w:val="none" w:sz="0" w:space="0" w:color="000000"/>
             </w:tcBorders>
             <w:shd w:val="clear" w:color="auto" w:fill="FFFFFF"/>
             <w:tcMar>
               <w:top w:w="0" w:type="dxa"/>
+              <w:bottom w:w="0" w:type="dxa"/>
               <w:left w:w="0" w:type="dxa"/>
-              <w:bottom w:w="0" w:type="dxa"/>
               <w:right w:w="0" w:type="dxa"/>
             </w:tcMar>
+            <w:vAlign w:val="top"/>
           </w:tcPr>
           <w:p>
             <w:pPr>
+              <w:pStyle w:val="Normal"/>
+              <w:jc w:val="center"/>
               <w:pBdr>
+                <w:bottom w:val="none" w:sz="0" w:space="0" w:color="000000"/>
                 <w:top w:val="none" w:sz="0" w:space="0" w:color="000000"/>
                 <w:left w:val="none" w:sz="0" w:space="0" w:color="000000"/>
-                <w:bottom w:val="none" w:sz="0" w:space="0" w:color="000000"/>
                 <w:right w:val="none" w:sz="0" w:space="0" w:color="000000"/>
               </w:pBdr>
-              <w:spacing w:before="100" w:after="100"/>
-              <w:ind w:left="100" w:right="100"/>
-              <w:jc w:val="center"/>
+              <w:spacing w:after="100" w:before="100" w:line="240"/>
+              <w:ind w:left="100" w:right="100" w:firstLine="0" w:firstLineChars="0"/>
             </w:pPr>
             <w:r>
               <w:rPr>
-                <w:rFonts w:ascii="Arial" w:eastAsia="Arial" w:hAnsi="Arial" w:cs="Arial"/>
-                <w:color w:val="000000"/>
-                <w:sz w:val="22"/>
-                <w:szCs w:val="22"/>
-              </w:rPr>
-              <w:t>-0.60 (-0.77, -0.20)</w:t>
+                <w:rFonts w:ascii="Arial" w:hAnsi="Arial" w:eastAsia="Arial" w:cs="Arial"/>
+                <w:i w:val="false"/>
+                <w:b w:val="false"/>
+                <w:u w:val="none"/>
+                <w:sz w:val="22"/>
+                <w:szCs w:val="22"/>
+                <w:color w:val="000000"/>
+              </w:rPr>
+              <w:t xml:space="preserve">-0.60 (-0.77, -0.14)</w:t>
             </w:r>
           </w:p>
         </w:tc>
       </w:tr>
       <w:tr>
         <w:trPr>
-          <w:trHeight w:val="462"/>
-          <w:jc w:val="center"/>
+          <w:trHeight w:val="617" w:hRule="auto"/>
         </w:trPr>
+        body10
         <w:tc>
           <w:tcPr>
-            <w:tcW w:w="2397" w:type="dxa"/>
             <w:tcBorders>
+              <w:bottom w:val="none" w:sz="0" w:space="0" w:color="000000"/>
               <w:top w:val="none" w:sz="0" w:space="0" w:color="000000"/>
               <w:left w:val="none" w:sz="0" w:space="0" w:color="000000"/>
-              <w:bottom w:val="single" w:sz="8" w:space="0" w:color="000000"/>
               <w:right w:val="none" w:sz="0" w:space="0" w:color="000000"/>
             </w:tcBorders>
             <w:shd w:val="clear" w:color="auto" w:fill="FFFFFF"/>
             <w:tcMar>
               <w:top w:w="0" w:type="dxa"/>
+              <w:bottom w:w="0" w:type="dxa"/>
               <w:left w:w="0" w:type="dxa"/>
-              <w:bottom w:w="0" w:type="dxa"/>
               <w:right w:w="0" w:type="dxa"/>
             </w:tcMar>
+            <w:vAlign w:val="top"/>
           </w:tcPr>
           <w:p>
             <w:pPr>
+              <w:pStyle w:val="Normal"/>
+              <w:jc w:val="left"/>
               <w:pBdr>
+                <w:bottom w:val="none" w:sz="0" w:space="0" w:color="000000"/>
                 <w:top w:val="none" w:sz="0" w:space="0" w:color="000000"/>
                 <w:left w:val="none" w:sz="0" w:space="0" w:color="000000"/>
-                <w:bottom w:val="none" w:sz="0" w:space="0" w:color="000000"/>
                 <w:right w:val="none" w:sz="0" w:space="0" w:color="000000"/>
               </w:pBdr>
-              <w:spacing w:before="100" w:after="100"/>
-              <w:ind w:left="100" w:right="100"/>
+              <w:spacing w:after="100" w:before="100" w:line="240"/>
+              <w:ind w:left="100" w:right="100" w:firstLine="0" w:firstLineChars="0"/>
             </w:pPr>
-            <w:proofErr w:type="spellStart"/>
-            <w:r>
-              <w:rPr>
-                <w:rFonts w:ascii="Arial" w:eastAsia="Arial" w:hAnsi="Arial" w:cs="Arial"/>
-                <w:color w:val="000000"/>
-                <w:sz w:val="22"/>
-                <w:szCs w:val="22"/>
-              </w:rPr>
-              <w:t>HFA.asd</w:t>
-            </w:r>
-            <w:proofErr w:type="spellEnd"/>
+            <w:r>
+              <w:rPr>
+                <w:rFonts w:ascii="Arial" w:hAnsi="Arial" w:eastAsia="Arial" w:cs="Arial"/>
+                <w:i w:val="false"/>
+                <w:b w:val="false"/>
+                <w:u w:val="none"/>
+                <w:sz w:val="22"/>
+                <w:szCs w:val="22"/>
+                <w:color w:val="000000"/>
+              </w:rPr>
+              <w:t xml:space="preserve">HFA.asd</w:t>
+            </w:r>
           </w:p>
         </w:tc>
         <w:tc>
           <w:tcPr>
-            <w:tcW w:w="2866" w:type="dxa"/>
             <w:tcBorders>
+              <w:bottom w:val="none" w:sz="0" w:space="0" w:color="000000"/>
               <w:top w:val="none" w:sz="0" w:space="0" w:color="000000"/>
               <w:left w:val="none" w:sz="0" w:space="0" w:color="000000"/>
-              <w:bottom w:val="single" w:sz="8" w:space="0" w:color="000000"/>
               <w:right w:val="none" w:sz="0" w:space="0" w:color="000000"/>
             </w:tcBorders>
             <w:shd w:val="clear" w:color="auto" w:fill="FFFFFF"/>
             <w:tcMar>
               <w:top w:w="0" w:type="dxa"/>
+              <w:bottom w:w="0" w:type="dxa"/>
               <w:left w:w="0" w:type="dxa"/>
-              <w:bottom w:w="0" w:type="dxa"/>
               <w:right w:w="0" w:type="dxa"/>
             </w:tcMar>
+            <w:vAlign w:val="top"/>
           </w:tcPr>
           <w:p>
             <w:pPr>
+              <w:pStyle w:val="Normal"/>
+              <w:jc w:val="center"/>
               <w:pBdr>
+                <w:bottom w:val="none" w:sz="0" w:space="0" w:color="000000"/>
                 <w:top w:val="none" w:sz="0" w:space="0" w:color="000000"/>
                 <w:left w:val="none" w:sz="0" w:space="0" w:color="000000"/>
-                <w:bottom w:val="none" w:sz="0" w:space="0" w:color="000000"/>
                 <w:right w:val="none" w:sz="0" w:space="0" w:color="000000"/>
               </w:pBdr>
-              <w:spacing w:before="100" w:after="100"/>
-              <w:ind w:left="100" w:right="100"/>
-              <w:jc w:val="center"/>
+              <w:spacing w:after="100" w:before="100" w:line="240"/>
+              <w:ind w:left="100" w:right="100" w:firstLine="0" w:firstLineChars="0"/>
             </w:pPr>
             <w:r>
               <w:rPr>
-                <w:rFonts w:ascii="Arial" w:eastAsia="Arial" w:hAnsi="Arial" w:cs="Arial"/>
-                <w:color w:val="000000"/>
-                <w:sz w:val="22"/>
-                <w:szCs w:val="22"/>
-              </w:rPr>
-              <w:t>-0.66 (-0.94, -0.09)</w:t>
+                <w:rFonts w:ascii="Arial" w:hAnsi="Arial" w:eastAsia="Arial" w:cs="Arial"/>
+                <w:i w:val="false"/>
+                <w:b w:val="false"/>
+                <w:u w:val="none"/>
+                <w:sz w:val="22"/>
+                <w:szCs w:val="22"/>
+                <w:color w:val="000000"/>
+              </w:rPr>
+              <w:t xml:space="preserve">-0.66 (-0.94, -0.09)</w:t>
             </w:r>
           </w:p>
         </w:tc>
       </w:tr>
       <w:tr>
         <w:trPr>
-          <w:trHeight w:val="731"/>
-          <w:jc w:val="center"/>
+          <w:trHeight w:val="617" w:hRule="auto"/>
         </w:trPr>
+        body11
         <w:tc>
           <w:tcPr>
-            <w:tcW w:w="5263" w:type="dxa"/>
+            <w:tcBorders>
+              <w:bottom w:val="none" w:sz="0" w:space="0" w:color="000000"/>
+              <w:top w:val="none" w:sz="0" w:space="0" w:color="000000"/>
+              <w:left w:val="none" w:sz="0" w:space="0" w:color="000000"/>
+              <w:right w:val="none" w:sz="0" w:space="0" w:color="000000"/>
+            </w:tcBorders>
+            <w:shd w:val="clear" w:color="auto" w:fill="FFFFFF"/>
+            <w:tcMar>
+              <w:top w:w="0" w:type="dxa"/>
+              <w:bottom w:w="0" w:type="dxa"/>
+              <w:left w:w="0" w:type="dxa"/>
+              <w:right w:w="0" w:type="dxa"/>
+            </w:tcMar>
+            <w:vAlign w:val="top"/>
+          </w:tcPr>
+          <w:p>
+            <w:pPr>
+              <w:pStyle w:val="Normal"/>
+              <w:jc w:val="left"/>
+              <w:pBdr>
+                <w:bottom w:val="none" w:sz="0" w:space="0" w:color="000000"/>
+                <w:top w:val="none" w:sz="0" w:space="0" w:color="000000"/>
+                <w:left w:val="none" w:sz="0" w:space="0" w:color="000000"/>
+                <w:right w:val="none" w:sz="0" w:space="0" w:color="000000"/>
+              </w:pBdr>
+              <w:spacing w:after="100" w:before="100" w:line="240"/>
+              <w:ind w:left="100" w:right="100" w:firstLine="0" w:firstLineChars="0"/>
+            </w:pPr>
+            <w:r>
+              <w:rPr>
+                <w:rFonts w:ascii="Arial" w:hAnsi="Arial" w:eastAsia="Arial" w:cs="Arial"/>
+                <w:i w:val="false"/>
+                <w:b w:val="false"/>
+                <w:u w:val="none"/>
+                <w:sz w:val="22"/>
+                <w:szCs w:val="22"/>
+                <w:color w:val="000000"/>
+              </w:rPr>
+              <w:t xml:space="preserve">SAII.control</w:t>
+            </w:r>
+          </w:p>
+        </w:tc>
+        <w:tc>
+          <w:tcPr>
+            <w:tcBorders>
+              <w:bottom w:val="none" w:sz="0" w:space="0" w:color="000000"/>
+              <w:top w:val="none" w:sz="0" w:space="0" w:color="000000"/>
+              <w:left w:val="none" w:sz="0" w:space="0" w:color="000000"/>
+              <w:right w:val="none" w:sz="0" w:space="0" w:color="000000"/>
+            </w:tcBorders>
+            <w:shd w:val="clear" w:color="auto" w:fill="FFFFFF"/>
+            <w:tcMar>
+              <w:top w:w="0" w:type="dxa"/>
+              <w:bottom w:w="0" w:type="dxa"/>
+              <w:left w:w="0" w:type="dxa"/>
+              <w:right w:w="0" w:type="dxa"/>
+            </w:tcMar>
+            <w:vAlign w:val="top"/>
+          </w:tcPr>
+          <w:p>
+            <w:pPr>
+              <w:pStyle w:val="Normal"/>
+              <w:jc w:val="center"/>
+              <w:pBdr>
+                <w:bottom w:val="none" w:sz="0" w:space="0" w:color="000000"/>
+                <w:top w:val="none" w:sz="0" w:space="0" w:color="000000"/>
+                <w:left w:val="none" w:sz="0" w:space="0" w:color="000000"/>
+                <w:right w:val="none" w:sz="0" w:space="0" w:color="000000"/>
+              </w:pBdr>
+              <w:spacing w:after="100" w:before="100" w:line="240"/>
+              <w:ind w:left="100" w:right="100" w:firstLine="0" w:firstLineChars="0"/>
+            </w:pPr>
+            <w:r>
+              <w:rPr>
+                <w:rFonts w:ascii="Arial" w:hAnsi="Arial" w:eastAsia="Arial" w:cs="Arial"/>
+                <w:i w:val="false"/>
+                <w:b w:val="false"/>
+                <w:u w:val="none"/>
+                <w:sz w:val="22"/>
+                <w:szCs w:val="22"/>
+                <w:color w:val="000000"/>
+              </w:rPr>
+              <w:t xml:space="preserve">-0.71 (-0.94, -0.37)</w:t>
+            </w:r>
+          </w:p>
+        </w:tc>
+      </w:tr>
+      <w:tr>
+        <w:trPr>
+          <w:trHeight w:val="617" w:hRule="auto"/>
+        </w:trPr>
+        body12
+        <w:tc>
+          <w:tcPr>
+            <w:tcBorders>
+              <w:bottom w:val="single" w:sz="8" w:space="0" w:color="000000"/>
+              <w:top w:val="none" w:sz="0" w:space="0" w:color="000000"/>
+              <w:left w:val="none" w:sz="0" w:space="0" w:color="000000"/>
+              <w:right w:val="none" w:sz="0" w:space="0" w:color="000000"/>
+            </w:tcBorders>
+            <w:shd w:val="clear" w:color="auto" w:fill="FFFFFF"/>
+            <w:tcMar>
+              <w:top w:w="0" w:type="dxa"/>
+              <w:bottom w:w="0" w:type="dxa"/>
+              <w:left w:w="0" w:type="dxa"/>
+              <w:right w:w="0" w:type="dxa"/>
+            </w:tcMar>
+            <w:vAlign w:val="top"/>
+          </w:tcPr>
+          <w:p>
+            <w:pPr>
+              <w:pStyle w:val="Normal"/>
+              <w:jc w:val="left"/>
+              <w:pBdr>
+                <w:bottom w:val="none" w:sz="0" w:space="0" w:color="000000"/>
+                <w:top w:val="none" w:sz="0" w:space="0" w:color="000000"/>
+                <w:left w:val="none" w:sz="0" w:space="0" w:color="000000"/>
+                <w:right w:val="none" w:sz="0" w:space="0" w:color="000000"/>
+              </w:pBdr>
+              <w:spacing w:after="100" w:before="100" w:line="240"/>
+              <w:ind w:left="100" w:right="100" w:firstLine="0" w:firstLineChars="0"/>
+            </w:pPr>
+            <w:r>
+              <w:rPr>
+                <w:rFonts w:ascii="Arial" w:hAnsi="Arial" w:eastAsia="Arial" w:cs="Arial"/>
+                <w:i w:val="false"/>
+                <w:b w:val="false"/>
+                <w:u w:val="none"/>
+                <w:sz w:val="22"/>
+                <w:szCs w:val="22"/>
+                <w:color w:val="000000"/>
+              </w:rPr>
+              <w:t xml:space="preserve">SAII.asd</w:t>
+            </w:r>
+          </w:p>
+        </w:tc>
+        <w:tc>
+          <w:tcPr>
+            <w:tcBorders>
+              <w:bottom w:val="single" w:sz="8" w:space="0" w:color="000000"/>
+              <w:top w:val="none" w:sz="0" w:space="0" w:color="000000"/>
+              <w:left w:val="none" w:sz="0" w:space="0" w:color="000000"/>
+              <w:right w:val="none" w:sz="0" w:space="0" w:color="000000"/>
+            </w:tcBorders>
+            <w:shd w:val="clear" w:color="auto" w:fill="FFFFFF"/>
+            <w:tcMar>
+              <w:top w:w="0" w:type="dxa"/>
+              <w:bottom w:w="0" w:type="dxa"/>
+              <w:left w:w="0" w:type="dxa"/>
+              <w:right w:w="0" w:type="dxa"/>
+            </w:tcMar>
+            <w:vAlign w:val="top"/>
+          </w:tcPr>
+          <w:p>
+            <w:pPr>
+              <w:pStyle w:val="Normal"/>
+              <w:jc w:val="center"/>
+              <w:pBdr>
+                <w:bottom w:val="none" w:sz="0" w:space="0" w:color="000000"/>
+                <w:top w:val="none" w:sz="0" w:space="0" w:color="000000"/>
+                <w:left w:val="none" w:sz="0" w:space="0" w:color="000000"/>
+                <w:right w:val="none" w:sz="0" w:space="0" w:color="000000"/>
+              </w:pBdr>
+              <w:spacing w:after="100" w:before="100" w:line="240"/>
+              <w:ind w:left="100" w:right="100" w:firstLine="0" w:firstLineChars="0"/>
+            </w:pPr>
+            <w:r>
+              <w:rPr>
+                <w:rFonts w:ascii="Arial" w:hAnsi="Arial" w:eastAsia="Arial" w:cs="Arial"/>
+                <w:i w:val="false"/>
+                <w:b w:val="false"/>
+                <w:u w:val="none"/>
+                <w:sz w:val="22"/>
+                <w:szCs w:val="22"/>
+                <w:color w:val="000000"/>
+              </w:rPr>
+              <w:t xml:space="preserve">-0.66 (-0.94, 0.03)</w:t>
+            </w:r>
+          </w:p>
+        </w:tc>
+      </w:tr>
+      <w:tr>
+        <w:trPr>
+          <w:trHeight w:val="360" w:hRule="auto"/>
+        </w:trPr>
+        footer 1
+        <w:tc>
+          <w:tcPr>
             <w:gridSpan w:val="2"/>
             <w:tcBorders>
+              <w:bottom w:val="none" w:sz="0" w:space="0" w:color="FFFFFF"/>
               <w:top w:val="single" w:sz="8" w:space="0" w:color="000000"/>
               <w:left w:val="none" w:sz="0" w:space="0" w:color="FFFFFF"/>
-              <w:bottom w:val="none" w:sz="0" w:space="0" w:color="FFFFFF"/>
               <w:right w:val="none" w:sz="0" w:space="0" w:color="FFFFFF"/>
             </w:tcBorders>
             <w:shd w:val="clear" w:color="auto" w:fill="FFFFFF"/>
             <w:tcMar>
               <w:top w:w="0" w:type="dxa"/>
+              <w:bottom w:w="0" w:type="dxa"/>
               <w:left w:w="0" w:type="dxa"/>
-              <w:bottom w:w="0" w:type="dxa"/>
               <w:right w:w="0" w:type="dxa"/>
             </w:tcMar>
             <w:vAlign w:val="center"/>
           </w:tcPr>
           <w:p>
             <w:pPr>
+              <w:pStyle w:val="Normal"/>
+              <w:jc w:val="left"/>
               <w:pBdr>
+                <w:bottom w:val="none" w:sz="0" w:space="0" w:color="000000"/>
                 <w:top w:val="none" w:sz="0" w:space="0" w:color="000000"/>
                 <w:left w:val="none" w:sz="0" w:space="0" w:color="000000"/>
-                <w:bottom w:val="none" w:sz="0" w:space="0" w:color="000000"/>
                 <w:right w:val="none" w:sz="0" w:space="0" w:color="000000"/>
               </w:pBdr>
-              <w:spacing w:before="100" w:after="100"/>
-              <w:ind w:left="100" w:right="100"/>
+              <w:spacing w:after="100" w:before="100" w:line="240"/>
+              <w:ind w:left="100" w:right="100" w:firstLine="0" w:firstLineChars="0"/>
             </w:pPr>
             <w:r>
               <w:rPr>
-                <w:rFonts w:ascii="Arial" w:eastAsia="Arial" w:hAnsi="Arial" w:cs="Arial"/>
-                <w:color w:val="000000"/>
-                <w:sz w:val="22"/>
-                <w:szCs w:val="22"/>
+                <w:rFonts w:ascii="Arial" w:hAnsi="Arial" w:eastAsia="Arial" w:cs="Arial"/>
+                <w:i w:val="false"/>
+                <w:b w:val="false"/>
+                <w:u w:val="none"/>
                 <w:vertAlign w:val="superscript"/>
-              </w:rPr>
-              <w:t>1</w:t>
-            </w:r>
-            <w:r>
-              <w:rPr>
-                <w:rFonts w:ascii="Arial" w:eastAsia="Arial" w:hAnsi="Arial" w:cs="Arial"/>
-                <w:color w:val="000000"/>
-                <w:sz w:val="22"/>
-                <w:szCs w:val="22"/>
-              </w:rPr>
-              <w:t>Median (percentile_2.5, percentile_9.75)</w:t>
+                <w:sz w:val="22"/>
+                <w:szCs w:val="22"/>
+                <w:color w:val="000000"/>
+              </w:rPr>
+              <w:t xml:space="preserve">1</w:t>
+            </w:r>
+            <w:r>
+              <w:rPr>
+                <w:rFonts w:ascii="Arial" w:hAnsi="Arial" w:eastAsia="Arial" w:cs="Arial"/>
+                <w:i w:val="false"/>
+                <w:b w:val="false"/>
+                <w:u w:val="none"/>
+                <w:sz w:val="22"/>
+                <w:szCs w:val="22"/>
+                <w:color w:val="000000"/>
+              </w:rPr>
+              <w:t xml:space="preserve">Median (percentile_2.5, percentile_9.75)</w:t>
             </w:r>
           </w:p>
         </w:tc>
       </w:tr>
     </w:tbl>
-    <w:p/>
-    <w:sectPr>
+    <w:sectPr w:officer="true">
+      <w:pgMar w:header="720" w:bottom="1440" w:top="1440" w:right="1440" w:left="1440" w:footer="720" w:gutter="720"/>
+      <w:pgSz w:h="16848" w:w="11952" w:orient="portrait"/>
       <w:type w:val="continuous"/>
-      <w:pgSz w:w="11952" w:h="16848"/>
-      <w:pgMar w:top="1440" w:right="1440" w:bottom="1440" w:left="1440" w:header="720" w:footer="720" w:gutter="720"/>
-      <w:cols w:space="720"/>
+      <w:cols/>
     </w:sectPr>
   </w:body>
 </w:document>
 </file>
 
+<file path=word/comments.xml><?xml version="1.0" encoding="utf-8"?>
+<w:comments xmlns:wpc="http://schemas.microsoft.com/office/word/2010/wordprocessingCanvas" xmlns:mo="http://schemas.microsoft.com/office/mac/office/2008/main" xmlns:mc="http://schemas.openxmlformats.org/markup-compatibility/2006" xmlns:mv="urn:schemas-microsoft-com:mac:vml" xmlns:o="urn:schemas-microsoft-com:office:office" xmlns:r="http://schemas.openxmlformats.org/officeDocument/2006/relationships" xmlns:m="http://schemas.openxmlformats.org/officeDocument/2006/math" xmlns:v="urn:schemas-microsoft-com:vml" xmlns:wp14="http://schemas.microsoft.com/office/word/2010/wordprocessingDrawing" xmlns:wp="http://schemas.openxmlformats.org/drawingml/2006/wordprocessingDrawing" xmlns:w10="urn:schemas-microsoft-com:office:word" xmlns:w="http://schemas.openxmlformats.org/wordprocessingml/2006/main" xmlns:w14="http://schemas.microsoft.com/office/word/2010/wordml" xmlns:wpg="http://schemas.microsoft.com/office/word/2010/wordprocessingGroup" xmlns:wpi="http://schemas.microsoft.com/office/word/2010/wordprocessingInk" xmlns:wne="http://schemas.microsoft.com/office/word/2006/wordml" xmlns:wps="http://schemas.microsoft.com/office/word/2010/wordprocessingShape" mc:Ignorable="w14 wp14">
+</w:comments>
+</file>
+
+<file path=word/footnotes.xml><?xml version="1.0" encoding="utf-8"?>
+<w:footnotes xmlns:wpc="http://schemas.microsoft.com/office/word/2010/wordprocessingCanvas" xmlns:mo="http://schemas.microsoft.com/office/mac/office/2008/main" xmlns:mc="http://schemas.openxmlformats.org/markup-compatibility/2006" xmlns:mv="urn:schemas-microsoft-com:mac:vml" xmlns:o="urn:schemas-microsoft-com:office:office" xmlns:r="http://schemas.openxmlformats.org/officeDocument/2006/relationships" xmlns:m="http://schemas.openxmlformats.org/officeDocument/2006/math" xmlns:v="urn:schemas-microsoft-com:vml" xmlns:wp14="http://schemas.microsoft.com/office/word/2010/wordprocessingDrawing" xmlns:wp="http://schemas.openxmlformats.org/drawingml/2006/wordprocessingDrawing" xmlns:w10="urn:schemas-microsoft-com:office:word" xmlns:w="http://schemas.openxmlformats.org/wordprocessingml/2006/main" xmlns:w14="http://schemas.microsoft.com/office/word/2010/wordml" xmlns:wpg="http://schemas.microsoft.com/office/word/2010/wordprocessingGroup" xmlns:wpi="http://schemas.microsoft.com/office/word/2010/wordprocessingInk" xmlns:wne="http://schemas.microsoft.com/office/word/2006/wordml" xmlns:wps="http://schemas.microsoft.com/office/word/2010/wordprocessingShape" mc:Ignorable="w14 wp14">
+  <w:footnote w:type="separator" w:id="-1">
+    <w:p>
+      <w:r>
+        <w:separator/>
+      </w:r>
+    </w:p>
+  </w:footnote>
+  <w:footnote w:type="continuationSeparator" w:id="0">
+    <w:p>
+      <w:r>
+        <w:continuationSeparator/>
+      </w:r>
+    </w:p>
+  </w:footnote>
+</w:footnotes>
+</file>
+
 <file path=word/numbering.xml><?xml version="1.0" encoding="utf-8"?>
-<w:numbering xmlns:wpc="http://schemas.microsoft.com/office/word/2010/wordprocessingCanvas" xmlns:cx="http://schemas.microsoft.com/office/drawing/2014/chartex" xmlns:cx1="http://schemas.microsoft.com/office/drawing/2015/9/8/chartex" xmlns:cx2="http://schemas.microsoft.com/office/drawing/2015/10/21/chartex" xmlns:cx3="http://schemas.microsoft.com/office/drawing/2016/5/9/chartex" xmlns:cx4="http://schemas.microsoft.com/office/drawing/2016/5/10/chartex" xmlns:cx5="http://schemas.microsoft.com/office/drawing/2016/5/11/chartex" xmlns:cx6="http://schemas.microsoft.com/office/drawing/2016/5/12/chartex" xmlns:cx7="http://schemas.microsoft.com/office/drawing/2016/5/13/chartex" xmlns:cx8="http://schemas.microsoft.com/office/drawing/2016/5/14/chartex" xmlns:mc="http://schemas.openxmlformats.org/markup-compatibility/2006" xmlns:aink="http://schemas.microsoft.com/office/drawing/2016/ink" xmlns:am3d="http://schemas.microsoft.com/office/drawing/2017/model3d" xmlns:o="urn:schemas-microsoft-com:office:office" xmlns:oel="http://schemas.microsoft.com/office/2019/extlst" xmlns:r="http://schemas.openxmlformats.org/officeDocument/2006/relationships" xmlns:m="http://schemas.openxmlformats.org/officeDocument/2006/math" xmlns:v="urn:schemas-microsoft-com:vml" xmlns:wp14="http://schemas.microsoft.com/office/word/2010/wordprocessingDrawing" xmlns:wp="http://schemas.openxmlformats.org/drawingml/2006/wordprocessingDrawing" xmlns:w10="urn:schemas-microsoft-com:office:word" xmlns:w="http://schemas.openxmlformats.org/wordprocessingml/2006/main" xmlns:w14="http://schemas.microsoft.com/office/word/2010/wordml" xmlns:w15="http://schemas.microsoft.com/office/word/2012/wordml" xmlns:w16cex="http://schemas.microsoft.com/office/word/2018/wordml/cex" xmlns:w16cid="http://schemas.microsoft.com/office/word/2016/wordml/cid" xmlns:w16="http://schemas.microsoft.com/office/word/2018/wordml" xmlns:w16sdtdh="http://schemas.microsoft.com/office/word/2020/wordml/sdtdatahash" xmlns:w16se="http://schemas.microsoft.com/office/word/2015/wordml/symex" xmlns:wpg="http://schemas.microsoft.com/office/word/2010/wordprocessingGroup" xmlns:wpi="http://schemas.microsoft.com/office/word/2010/wordprocessingInk" xmlns:wne="http://schemas.microsoft.com/office/word/2006/wordml" xmlns:wps="http://schemas.microsoft.com/office/word/2010/wordprocessingShape" mc:Ignorable="w14 w15 w16se w16cid w16 w16cex w16sdtdh wp14">
+<w:numbering xmlns:wpc="http://schemas.microsoft.com/office/word/2010/wordprocessingCanvas" xmlns:cx="http://schemas.microsoft.com/office/drawing/2014/chartex" xmlns:cx1="http://schemas.microsoft.com/office/drawing/2015/9/8/chartex" xmlns:cx2="http://schemas.microsoft.com/office/drawing/2015/10/21/chartex" xmlns:cx3="http://schemas.microsoft.com/office/drawing/2016/5/9/chartex" xmlns:cx4="http://schemas.microsoft.com/office/drawing/2016/5/10/chartex" xmlns:cx5="http://schemas.microsoft.com/office/drawing/2016/5/11/chartex" xmlns:cx6="http://schemas.microsoft.com/office/drawing/2016/5/12/chartex" xmlns:cx7="http://schemas.microsoft.com/office/drawing/2016/5/13/chartex" xmlns:cx8="http://schemas.microsoft.com/office/drawing/2016/5/14/chartex" xmlns:mc="http://schemas.openxmlformats.org/markup-compatibility/2006" xmlns:aink="http://schemas.microsoft.com/office/drawing/2016/ink" xmlns:am3d="http://schemas.microsoft.com/office/drawing/2017/model3d" xmlns:o="urn:schemas-microsoft-com:office:office" xmlns:r="http://schemas.openxmlformats.org/officeDocument/2006/relationships" xmlns:m="http://schemas.openxmlformats.org/officeDocument/2006/math" xmlns:v="urn:schemas-microsoft-com:vml" xmlns:wp14="http://schemas.microsoft.com/office/word/2010/wordprocessingDrawing" xmlns:wp="http://schemas.openxmlformats.org/drawingml/2006/wordprocessingDrawing" xmlns:w10="urn:schemas-microsoft-com:office:word" xmlns:w="http://schemas.openxmlformats.org/wordprocessingml/2006/main" xmlns:w14="http://schemas.microsoft.com/office/word/2010/wordml" xmlns:w15="http://schemas.microsoft.com/office/word/2012/wordml" xmlns:w16cex="http://schemas.microsoft.com/office/word/2018/wordml/cex" xmlns:w16cid="http://schemas.microsoft.com/office/word/2016/wordml/cid" xmlns:w16="http://schemas.microsoft.com/office/word/2018/wordml" xmlns:w16se="http://schemas.microsoft.com/office/word/2015/wordml/symex" xmlns:wpg="http://schemas.microsoft.com/office/word/2010/wordprocessingGroup" xmlns:wpi="http://schemas.microsoft.com/office/word/2010/wordprocessingInk" xmlns:wne="http://schemas.microsoft.com/office/word/2006/wordml" xmlns:wps="http://schemas.microsoft.com/office/word/2010/wordprocessingShape" mc:Ignorable="w14 w15 w16se w16cid w16 w16cex wp14">
   <w:abstractNum w:abstractNumId="0" w15:restartNumberingAfterBreak="0">
     <w:nsid w:val="07E925FD"/>
     <w:multiLevelType w:val="multilevel"/>
@@ -1066,7 +1364,7 @@
     <w:lvl w:ilvl="0">
       <w:start w:val="1"/>
       <w:numFmt w:val="decimal"/>
-      <w:pStyle w:val="Heading1"/>
+      <w:pStyle w:val="Titre1"/>
       <w:lvlText w:val="%1."/>
       <w:lvlJc w:val="left"/>
       <w:pPr>
@@ -1076,7 +1374,7 @@
     <w:lvl w:ilvl="1">
       <w:start w:val="1"/>
       <w:numFmt w:val="decimal"/>
-      <w:pStyle w:val="Heading2"/>
+      <w:pStyle w:val="Titre2"/>
       <w:lvlText w:val="%1.%2."/>
       <w:lvlJc w:val="left"/>
       <w:pPr>
@@ -1086,7 +1384,7 @@
     <w:lvl w:ilvl="2">
       <w:start w:val="1"/>
       <w:numFmt w:val="decimal"/>
-      <w:pStyle w:val="Heading3"/>
+      <w:pStyle w:val="Titre3"/>
       <w:lvlText w:val="%1.%2.%3."/>
       <w:lvlJc w:val="left"/>
       <w:pPr>
@@ -1320,20 +1618,20 @@
       </w:pPr>
     </w:lvl>
   </w:abstractNum>
-  <w:num w:numId="1" w16cid:durableId="1905026944">
+  <w:num w:numId="1">
     <w:abstractNumId w:val="1"/>
   </w:num>
-  <w:num w:numId="2" w16cid:durableId="1425610379">
+  <w:num w:numId="2">
     <w:abstractNumId w:val="2"/>
   </w:num>
-  <w:num w:numId="3" w16cid:durableId="1982037595">
+  <w:num w:numId="3">
     <w:abstractNumId w:val="0"/>
   </w:num>
 </w:numbering>
 </file>
 
 <file path=word/styles.xml><?xml version="1.0" encoding="utf-8"?>
-<w:styles xmlns:mc="http://schemas.openxmlformats.org/markup-compatibility/2006" xmlns:r="http://schemas.openxmlformats.org/officeDocument/2006/relationships" xmlns:w="http://schemas.openxmlformats.org/wordprocessingml/2006/main" xmlns:w14="http://schemas.microsoft.com/office/word/2010/wordml" xmlns:w15="http://schemas.microsoft.com/office/word/2012/wordml" xmlns:w16cex="http://schemas.microsoft.com/office/word/2018/wordml/cex" xmlns:w16cid="http://schemas.microsoft.com/office/word/2016/wordml/cid" xmlns:w16="http://schemas.microsoft.com/office/word/2018/wordml" xmlns:w16sdtdh="http://schemas.microsoft.com/office/word/2020/wordml/sdtdatahash" xmlns:w16se="http://schemas.microsoft.com/office/word/2015/wordml/symex" mc:Ignorable="w14 w15 w16se w16cid w16 w16cex w16sdtdh">
+<w:styles xmlns:mc="http://schemas.openxmlformats.org/markup-compatibility/2006" xmlns:r="http://schemas.openxmlformats.org/officeDocument/2006/relationships" xmlns:w="http://schemas.openxmlformats.org/wordprocessingml/2006/main" xmlns:w14="http://schemas.microsoft.com/office/word/2010/wordml" xmlns:w15="http://schemas.microsoft.com/office/word/2012/wordml" xmlns:w16cex="http://schemas.microsoft.com/office/word/2018/wordml/cex" xmlns:w16cid="http://schemas.microsoft.com/office/word/2016/wordml/cid" xmlns:w16="http://schemas.microsoft.com/office/word/2018/wordml" xmlns:w16se="http://schemas.microsoft.com/office/word/2015/wordml/symex" mc:Ignorable="w14 w15 w16se w16cid w16 w16cex">
   <w:docDefaults>
     <w:rPrDefault>
       <w:rPr>
@@ -1718,11 +2016,11 @@
     <w:name w:val="Normal"/>
     <w:qFormat/>
   </w:style>
-  <w:style w:type="paragraph" w:styleId="Heading1">
+  <w:style w:type="paragraph" w:styleId="Titre1">
     <w:name w:val="heading 1"/>
     <w:basedOn w:val="Normal"/>
     <w:next w:val="Normal"/>
-    <w:link w:val="Heading1Char"/>
+    <w:link w:val="Titre1Car"/>
     <w:uiPriority w:val="9"/>
     <w:qFormat/>
     <w:rsid w:val="00362E65"/>
@@ -1746,11 +2044,11 @@
       <w:szCs w:val="32"/>
     </w:rPr>
   </w:style>
-  <w:style w:type="paragraph" w:styleId="Heading2">
+  <w:style w:type="paragraph" w:styleId="Titre2">
     <w:name w:val="heading 2"/>
     <w:basedOn w:val="Normal"/>
     <w:next w:val="Normal"/>
-    <w:link w:val="Heading2Char"/>
+    <w:link w:val="Titre2Car"/>
     <w:uiPriority w:val="9"/>
     <w:semiHidden/>
     <w:unhideWhenUsed/>
@@ -1774,11 +2072,11 @@
       <w:szCs w:val="26"/>
     </w:rPr>
   </w:style>
-  <w:style w:type="paragraph" w:styleId="Heading3">
+  <w:style w:type="paragraph" w:styleId="Titre3">
     <w:name w:val="heading 3"/>
     <w:basedOn w:val="Normal"/>
     <w:next w:val="Normal"/>
-    <w:link w:val="Heading3Char"/>
+    <w:link w:val="Titre3Car"/>
     <w:uiPriority w:val="9"/>
     <w:semiHidden/>
     <w:unhideWhenUsed/>
@@ -1800,13 +2098,13 @@
       <w:bCs/>
     </w:rPr>
   </w:style>
-  <w:style w:type="character" w:default="1" w:styleId="DefaultParagraphFont">
+  <w:style w:type="character" w:default="1" w:styleId="Policepardfaut">
     <w:name w:val="Default Paragraph Font"/>
     <w:uiPriority w:val="1"/>
     <w:semiHidden/>
     <w:unhideWhenUsed/>
   </w:style>
-  <w:style w:type="table" w:default="1" w:styleId="TableNormal">
+  <w:style w:type="table" w:default="1" w:styleId="TableauNormal">
     <w:name w:val="Normal Table"/>
     <w:uiPriority w:val="99"/>
     <w:semiHidden/>
@@ -1821,15 +2119,15 @@
       </w:tblCellMar>
     </w:tblPr>
   </w:style>
-  <w:style w:type="numbering" w:default="1" w:styleId="NoList">
+  <w:style w:type="numbering" w:default="1" w:styleId="Aucuneliste">
     <w:name w:val="No List"/>
     <w:uiPriority w:val="99"/>
     <w:semiHidden/>
     <w:unhideWhenUsed/>
   </w:style>
-  <w:style w:type="character" w:customStyle="1" w:styleId="Strong1">
-    <w:name w:val="Strong1"/>
-    <w:basedOn w:val="DefaultParagraphFont"/>
+  <w:style w:type="character" w:customStyle="1" w:styleId="strong">
+    <w:name w:val="strong"/>
+    <w:basedOn w:val="Policepardfaut"/>
     <w:uiPriority w:val="1"/>
     <w:qFormat/>
     <w:rsid w:val="007B3E96"/>
@@ -1848,7 +2146,7 @@
   </w:style>
   <w:style w:type="table" w:customStyle="1" w:styleId="tabletemplate">
     <w:name w:val="table_template"/>
-    <w:basedOn w:val="TableNormal"/>
+    <w:basedOn w:val="TableauNormal"/>
     <w:uiPriority w:val="59"/>
     <w:rsid w:val="00F12158"/>
     <w:pPr>
@@ -1884,9 +2182,9 @@
       </w:tcPr>
     </w:tblStylePr>
   </w:style>
-  <w:style w:type="table" w:styleId="LightList-Accent2">
+  <w:style w:type="table" w:styleId="Listeclaire-Accent2">
     <w:name w:val="Light List Accent 2"/>
-    <w:basedOn w:val="TableNormal"/>
+    <w:basedOn w:val="TableauNormal"/>
     <w:uiPriority w:val="61"/>
     <w:rsid w:val="00FC557F"/>
     <w:tblPr>
@@ -1966,10 +2264,10 @@
       </w:tcPr>
     </w:tblStylePr>
   </w:style>
-  <w:style w:type="character" w:customStyle="1" w:styleId="Heading1Char">
-    <w:name w:val="Heading 1 Char"/>
-    <w:basedOn w:val="DefaultParagraphFont"/>
-    <w:link w:val="Heading1"/>
+  <w:style w:type="character" w:customStyle="1" w:styleId="Titre1Car">
+    <w:name w:val="Titre 1 Car"/>
+    <w:basedOn w:val="Policepardfaut"/>
+    <w:link w:val="Titre1"/>
     <w:uiPriority w:val="9"/>
     <w:rsid w:val="00362E65"/>
     <w:rPr>
@@ -1980,10 +2278,10 @@
       <w:szCs w:val="32"/>
     </w:rPr>
   </w:style>
-  <w:style w:type="character" w:customStyle="1" w:styleId="Heading2Char">
-    <w:name w:val="Heading 2 Char"/>
-    <w:basedOn w:val="DefaultParagraphFont"/>
-    <w:link w:val="Heading2"/>
+  <w:style w:type="character" w:customStyle="1" w:styleId="Titre2Car">
+    <w:name w:val="Titre 2 Car"/>
+    <w:basedOn w:val="Policepardfaut"/>
+    <w:link w:val="Titre2"/>
     <w:uiPriority w:val="9"/>
     <w:semiHidden/>
     <w:rsid w:val="00362E65"/>
@@ -1995,10 +2293,10 @@
       <w:szCs w:val="26"/>
     </w:rPr>
   </w:style>
-  <w:style w:type="character" w:customStyle="1" w:styleId="Heading3Char">
-    <w:name w:val="Heading 3 Char"/>
-    <w:basedOn w:val="DefaultParagraphFont"/>
-    <w:link w:val="Heading3"/>
+  <w:style w:type="character" w:customStyle="1" w:styleId="Titre3Car">
+    <w:name w:val="Titre 3 Car"/>
+    <w:basedOn w:val="Policepardfaut"/>
+    <w:link w:val="Titre3"/>
     <w:uiPriority w:val="9"/>
     <w:semiHidden/>
     <w:rsid w:val="00362E65"/>
@@ -2027,9 +2325,9 @@
     <w:qFormat/>
     <w:rsid w:val="00AE18EF"/>
   </w:style>
-  <w:style w:type="table" w:styleId="TableProfessional">
+  <w:style w:type="table" w:styleId="Tableauprofessionnel">
     <w:name w:val="Table Professional"/>
-    <w:basedOn w:val="TableNormal"/>
+    <w:basedOn w:val="TableauNormal"/>
     <w:uiPriority w:val="99"/>
     <w:semiHidden/>
     <w:unhideWhenUsed/>
@@ -2059,7 +2357,7 @@
       </w:tcPr>
     </w:tblStylePr>
   </w:style>
-  <w:style w:type="paragraph" w:styleId="TOC1">
+  <w:style w:type="paragraph" w:styleId="TM1">
     <w:name w:val="toc 1"/>
     <w:basedOn w:val="Normal"/>
     <w:next w:val="Normal"/>
@@ -2071,7 +2369,7 @@
       <w:spacing w:after="100"/>
     </w:pPr>
   </w:style>
-  <w:style w:type="paragraph" w:styleId="TOC2">
+  <w:style w:type="paragraph" w:styleId="TM2">
     <w:name w:val="toc 2"/>
     <w:basedOn w:val="Normal"/>
     <w:next w:val="Normal"/>
@@ -2084,10 +2382,10 @@
       <w:ind w:left="240"/>
     </w:pPr>
   </w:style>
-  <w:style w:type="paragraph" w:styleId="BalloonText">
+  <w:style w:type="paragraph" w:styleId="Textedebulles">
     <w:name w:val="Balloon Text"/>
     <w:basedOn w:val="Normal"/>
-    <w:link w:val="BalloonTextChar"/>
+    <w:link w:val="TextedebullesCar"/>
     <w:uiPriority w:val="99"/>
     <w:semiHidden/>
     <w:unhideWhenUsed/>
@@ -2098,10 +2396,10 @@
       <w:szCs w:val="18"/>
     </w:rPr>
   </w:style>
-  <w:style w:type="character" w:customStyle="1" w:styleId="BalloonTextChar">
-    <w:name w:val="Balloon Text Char"/>
-    <w:basedOn w:val="DefaultParagraphFont"/>
-    <w:link w:val="BalloonText"/>
+  <w:style w:type="character" w:customStyle="1" w:styleId="TextedebullesCar">
+    <w:name w:val="Texte de bulles Car"/>
+    <w:basedOn w:val="Policepardfaut"/>
+    <w:link w:val="Textedebulles"/>
     <w:uiPriority w:val="99"/>
     <w:semiHidden/>
     <w:rsid w:val="00FB63E7"/>
@@ -2113,7 +2411,7 @@
   </w:style>
   <w:style w:type="character" w:customStyle="1" w:styleId="referenceid">
     <w:name w:val="reference_id"/>
-    <w:basedOn w:val="DefaultParagraphFont"/>
+    <w:basedOn w:val="Policepardfaut"/>
     <w:uiPriority w:val="1"/>
     <w:rsid w:val="00457CF1"/>
     <w:rPr>

</xml_diff>